<commit_message>
Next step with git
</commit_message>
<xml_diff>
--- a/Python-Cheat-Sheet-Word.docx
+++ b/Python-Cheat-Sheet-Word.docx
@@ -11,6 +11,7 @@
           <w:szCs w:val="24"/>
         </w:rPr>
       </w:pPr>
+      <w:proofErr w:type="spellStart"/>
       <w:r>
         <w:rPr>
           <w:b/>
@@ -18,7 +19,17 @@
           <w:sz w:val="24"/>
           <w:szCs w:val="24"/>
         </w:rPr>
-        <w:t>Funtions and methods:</w:t>
+        <w:t>Funtions</w:t>
+      </w:r>
+      <w:proofErr w:type="spellEnd"/>
+      <w:r>
+        <w:rPr>
+          <w:b/>
+          <w:bCs/>
+          <w:sz w:val="24"/>
+          <w:szCs w:val="24"/>
+        </w:rPr>
+        <w:t xml:space="preserve"> and methods:</w:t>
       </w:r>
     </w:p>
     <w:p/>
@@ -31,6 +42,7 @@
           <w:szCs w:val="28"/>
         </w:rPr>
       </w:pPr>
+      <w:proofErr w:type="gramStart"/>
       <w:r>
         <w:rPr>
           <w:b/>
@@ -38,7 +50,17 @@
           <w:sz w:val="28"/>
           <w:szCs w:val="28"/>
         </w:rPr>
-        <w:t>map()</w:t>
+        <w:t>map(</w:t>
+      </w:r>
+      <w:proofErr w:type="gramEnd"/>
+      <w:r>
+        <w:rPr>
+          <w:b/>
+          <w:bCs/>
+          <w:sz w:val="28"/>
+          <w:szCs w:val="28"/>
+        </w:rPr>
+        <w:t>)</w:t>
       </w:r>
     </w:p>
     <w:p>
@@ -60,7 +82,39 @@
           <w:b/>
           <w:bCs/>
         </w:rPr>
-        <w:t>unction returns a map object(which is an iterator) of the results after applying the given function to each item of a given iterable (list, tuple etc.)</w:t>
+        <w:t xml:space="preserve">unction returns a map </w:t>
+      </w:r>
+      <w:proofErr w:type="gramStart"/>
+      <w:r>
+        <w:rPr>
+          <w:b/>
+          <w:bCs/>
+        </w:rPr>
+        <w:t>object(</w:t>
+      </w:r>
+      <w:proofErr w:type="gramEnd"/>
+      <w:r>
+        <w:rPr>
+          <w:b/>
+          <w:bCs/>
+        </w:rPr>
+        <w:t xml:space="preserve">which is an iterator) of the results after applying the given function to each item of a given </w:t>
+      </w:r>
+      <w:proofErr w:type="spellStart"/>
+      <w:r>
+        <w:rPr>
+          <w:b/>
+          <w:bCs/>
+        </w:rPr>
+        <w:t>iterable</w:t>
+      </w:r>
+      <w:proofErr w:type="spellEnd"/>
+      <w:r>
+        <w:rPr>
+          <w:b/>
+          <w:bCs/>
+        </w:rPr>
+        <w:t xml:space="preserve"> (list, tuple etc.)</w:t>
       </w:r>
       <w:r>
         <w:rPr>
@@ -202,8 +256,19 @@
           <w:sz w:val="28"/>
           <w:szCs w:val="28"/>
         </w:rPr>
-        <w:t>“”.join</w:t>
-      </w:r>
+        <w:t>“</w:t>
+      </w:r>
+      <w:proofErr w:type="gramStart"/>
+      <w:r>
+        <w:rPr>
+          <w:b/>
+          <w:bCs/>
+          <w:sz w:val="28"/>
+          <w:szCs w:val="28"/>
+        </w:rPr>
+        <w:t>”.join</w:t>
+      </w:r>
+      <w:proofErr w:type="gramEnd"/>
     </w:p>
     <w:p>
       <w:pPr>
@@ -448,7 +513,23 @@
           <w:b/>
           <w:bCs/>
         </w:rPr>
-        <w:t>Just int() will give us number 11, however if I use int( x, 2) I will receive 3 as a binary sum.</w:t>
+        <w:t xml:space="preserve">Just </w:t>
+      </w:r>
+      <w:proofErr w:type="gramStart"/>
+      <w:r>
+        <w:rPr>
+          <w:b/>
+          <w:bCs/>
+        </w:rPr>
+        <w:t>int(</w:t>
+      </w:r>
+      <w:proofErr w:type="gramEnd"/>
+      <w:r>
+        <w:rPr>
+          <w:b/>
+          <w:bCs/>
+        </w:rPr>
+        <w:t>) will give us number 11, however if I use int( x, 2) I will receive 3 as a binary sum.</w:t>
       </w:r>
     </w:p>
     <w:p>
@@ -478,7 +559,87 @@
           <w:b/>
           <w:bCs/>
         </w:rPr>
-        <w:t xml:space="preserve">Rest is simple: int_a + int_b = X, and then bin(X)[2:]. We add [2:] to remove python ob witch is added at the beginning. </w:t>
+        <w:t xml:space="preserve">Rest is simple: </w:t>
+      </w:r>
+      <w:proofErr w:type="spellStart"/>
+      <w:r>
+        <w:rPr>
+          <w:b/>
+          <w:bCs/>
+        </w:rPr>
+        <w:t>int_a</w:t>
+      </w:r>
+      <w:proofErr w:type="spellEnd"/>
+      <w:r>
+        <w:rPr>
+          <w:b/>
+          <w:bCs/>
+        </w:rPr>
+        <w:t xml:space="preserve"> + </w:t>
+      </w:r>
+      <w:proofErr w:type="spellStart"/>
+      <w:r>
+        <w:rPr>
+          <w:b/>
+          <w:bCs/>
+        </w:rPr>
+        <w:t>int_b</w:t>
+      </w:r>
+      <w:proofErr w:type="spellEnd"/>
+      <w:r>
+        <w:rPr>
+          <w:b/>
+          <w:bCs/>
+        </w:rPr>
+        <w:t xml:space="preserve"> = X, and then bin(X</w:t>
+      </w:r>
+      <w:proofErr w:type="gramStart"/>
+      <w:r>
+        <w:rPr>
+          <w:b/>
+          <w:bCs/>
+        </w:rPr>
+        <w:t>)[</w:t>
+      </w:r>
+      <w:proofErr w:type="gramEnd"/>
+      <w:r>
+        <w:rPr>
+          <w:b/>
+          <w:bCs/>
+        </w:rPr>
+        <w:t xml:space="preserve">2:]. We add [2:] to remove python </w:t>
+      </w:r>
+      <w:proofErr w:type="spellStart"/>
+      <w:r>
+        <w:rPr>
+          <w:b/>
+          <w:bCs/>
+        </w:rPr>
+        <w:t>ob</w:t>
+      </w:r>
+      <w:proofErr w:type="spellEnd"/>
+      <w:r>
+        <w:rPr>
+          <w:b/>
+          <w:bCs/>
+        </w:rPr>
+        <w:t xml:space="preserve"> </w:t>
+      </w:r>
+      <w:proofErr w:type="gramStart"/>
+      <w:r>
+        <w:rPr>
+          <w:b/>
+          <w:bCs/>
+        </w:rPr>
+        <w:t>witch</w:t>
+      </w:r>
+      <w:proofErr w:type="gramEnd"/>
+      <w:r>
+        <w:rPr>
+          <w:b/>
+          <w:bCs/>
+        </w:rPr>
+        <w:t xml:space="preserve"> is added at the beginning. </w:t>
       </w:r>
     </w:p>
     <w:p>
@@ -536,7 +697,64 @@
           <w:b/>
           <w:bCs/>
         </w:rPr>
-        <w:t>Current is the first part of list -&gt; ListNode[0], in while neext is second connected part to list, so current.next.</w:t>
+        <w:t xml:space="preserve">Current is the first part of list -&gt; </w:t>
+      </w:r>
+      <w:proofErr w:type="spellStart"/>
+      <w:proofErr w:type="gramStart"/>
+      <w:r>
+        <w:rPr>
+          <w:b/>
+          <w:bCs/>
+        </w:rPr>
+        <w:t>ListNode</w:t>
+      </w:r>
+      <w:proofErr w:type="spellEnd"/>
+      <w:r>
+        <w:rPr>
+          <w:b/>
+          <w:bCs/>
+        </w:rPr>
+        <w:t>[</w:t>
+      </w:r>
+      <w:proofErr w:type="gramEnd"/>
+      <w:r>
+        <w:rPr>
+          <w:b/>
+          <w:bCs/>
+        </w:rPr>
+        <w:t xml:space="preserve">0], in while </w:t>
+      </w:r>
+      <w:proofErr w:type="spellStart"/>
+      <w:r>
+        <w:rPr>
+          <w:b/>
+          <w:bCs/>
+        </w:rPr>
+        <w:t>neext</w:t>
+      </w:r>
+      <w:proofErr w:type="spellEnd"/>
+      <w:r>
+        <w:rPr>
+          <w:b/>
+          <w:bCs/>
+        </w:rPr>
+        <w:t xml:space="preserve"> is second connected part to list, so </w:t>
+      </w:r>
+      <w:proofErr w:type="spellStart"/>
+      <w:r>
+        <w:rPr>
+          <w:b/>
+          <w:bCs/>
+        </w:rPr>
+        <w:t>current.next</w:t>
+      </w:r>
+      <w:proofErr w:type="spellEnd"/>
+      <w:r>
+        <w:rPr>
+          <w:b/>
+          <w:bCs/>
+        </w:rPr>
+        <w:t>.</w:t>
       </w:r>
     </w:p>
     <w:p>
@@ -586,6 +804,14 @@
           </wp:inline>
         </w:drawing>
       </w:r>
+    </w:p>
+    <w:p>
+      <w:pPr>
+        <w:rPr>
+          <w:b/>
+          <w:bCs/>
+        </w:rPr>
+      </w:pPr>
     </w:p>
     <w:sectPr>
       <w:pgSz w:w="11906" w:h="16838"/>

</xml_diff>

<commit_message>
Exception and class and instancles variables
</commit_message>
<xml_diff>
--- a/Python-Cheat-Sheet-Word.docx
+++ b/Python-Cheat-Sheet-Word.docx
@@ -42,7 +42,6 @@
           <w:szCs w:val="28"/>
         </w:rPr>
       </w:pPr>
-      <w:proofErr w:type="gramStart"/>
       <w:r>
         <w:rPr>
           <w:b/>
@@ -50,17 +49,7 @@
           <w:sz w:val="28"/>
           <w:szCs w:val="28"/>
         </w:rPr>
-        <w:t>map(</w:t>
-      </w:r>
-      <w:proofErr w:type="gramEnd"/>
-      <w:r>
-        <w:rPr>
-          <w:b/>
-          <w:bCs/>
-          <w:sz w:val="28"/>
-          <w:szCs w:val="28"/>
-        </w:rPr>
-        <w:t>)</w:t>
+        <w:t>map()</w:t>
       </w:r>
     </w:p>
     <w:p>
@@ -82,23 +71,7 @@
           <w:b/>
           <w:bCs/>
         </w:rPr>
-        <w:t xml:space="preserve">unction returns a map </w:t>
-      </w:r>
-      <w:proofErr w:type="gramStart"/>
-      <w:r>
-        <w:rPr>
-          <w:b/>
-          <w:bCs/>
-        </w:rPr>
-        <w:t>object(</w:t>
-      </w:r>
-      <w:proofErr w:type="gramEnd"/>
-      <w:r>
-        <w:rPr>
-          <w:b/>
-          <w:bCs/>
-        </w:rPr>
-        <w:t xml:space="preserve">which is an iterator) of the results after applying the given function to each item of a given </w:t>
+        <w:t xml:space="preserve">unction returns a map object(which is an iterator) of the results after applying the given function to each item of a given </w:t>
       </w:r>
       <w:proofErr w:type="spellStart"/>
       <w:r>
@@ -256,19 +229,8 @@
           <w:sz w:val="28"/>
           <w:szCs w:val="28"/>
         </w:rPr>
-        <w:t>“</w:t>
-      </w:r>
-      <w:proofErr w:type="gramStart"/>
-      <w:r>
-        <w:rPr>
-          <w:b/>
-          <w:bCs/>
-          <w:sz w:val="28"/>
-          <w:szCs w:val="28"/>
-        </w:rPr>
-        <w:t>”.join</w:t>
-      </w:r>
-      <w:proofErr w:type="gramEnd"/>
+        <w:t>“”.join</w:t>
+      </w:r>
     </w:p>
     <w:p>
       <w:pPr>
@@ -513,23 +475,7 @@
           <w:b/>
           <w:bCs/>
         </w:rPr>
-        <w:t xml:space="preserve">Just </w:t>
-      </w:r>
-      <w:proofErr w:type="gramStart"/>
-      <w:r>
-        <w:rPr>
-          <w:b/>
-          <w:bCs/>
-        </w:rPr>
-        <w:t>int(</w:t>
-      </w:r>
-      <w:proofErr w:type="gramEnd"/>
-      <w:r>
-        <w:rPr>
-          <w:b/>
-          <w:bCs/>
-        </w:rPr>
-        <w:t>) will give us number 11, however if I use int( x, 2) I will receive 3 as a binary sum.</w:t>
+        <w:t>Just int() will give us number 11, however if I use int( x, 2) I will receive 3 as a binary sum.</w:t>
       </w:r>
     </w:p>
     <w:p>
@@ -591,23 +537,7 @@
           <w:b/>
           <w:bCs/>
         </w:rPr>
-        <w:t xml:space="preserve"> = X, and then bin(X</w:t>
-      </w:r>
-      <w:proofErr w:type="gramStart"/>
-      <w:r>
-        <w:rPr>
-          <w:b/>
-          <w:bCs/>
-        </w:rPr>
-        <w:t>)[</w:t>
-      </w:r>
-      <w:proofErr w:type="gramEnd"/>
-      <w:r>
-        <w:rPr>
-          <w:b/>
-          <w:bCs/>
-        </w:rPr>
-        <w:t xml:space="preserve">2:]. We add [2:] to remove python </w:t>
+        <w:t xml:space="preserve"> = X, and then bin(X)[2:]. We add [2:] to remove python </w:t>
       </w:r>
       <w:proofErr w:type="spellStart"/>
       <w:r>
@@ -623,23 +553,7 @@
           <w:b/>
           <w:bCs/>
         </w:rPr>
-        <w:t xml:space="preserve"> </w:t>
-      </w:r>
-      <w:proofErr w:type="gramStart"/>
-      <w:r>
-        <w:rPr>
-          <w:b/>
-          <w:bCs/>
-        </w:rPr>
-        <w:t>witch</w:t>
-      </w:r>
-      <w:proofErr w:type="gramEnd"/>
-      <w:r>
-        <w:rPr>
-          <w:b/>
-          <w:bCs/>
-        </w:rPr>
-        <w:t xml:space="preserve"> is added at the beginning. </w:t>
+        <w:t xml:space="preserve"> witch is added at the beginning. </w:t>
       </w:r>
     </w:p>
     <w:p>
@@ -700,7 +614,6 @@
         <w:t xml:space="preserve">Current is the first part of list -&gt; </w:t>
       </w:r>
       <w:proofErr w:type="spellStart"/>
-      <w:proofErr w:type="gramStart"/>
       <w:r>
         <w:rPr>
           <w:b/>
@@ -714,15 +627,7 @@
           <w:b/>
           <w:bCs/>
         </w:rPr>
-        <w:t>[</w:t>
-      </w:r>
-      <w:proofErr w:type="gramEnd"/>
-      <w:r>
-        <w:rPr>
-          <w:b/>
-          <w:bCs/>
-        </w:rPr>
-        <w:t xml:space="preserve">0], in while </w:t>
+        <w:t xml:space="preserve">[0], in while </w:t>
       </w:r>
       <w:proofErr w:type="spellStart"/>
       <w:r>
@@ -812,6 +717,325 @@
           <w:bCs/>
         </w:rPr>
       </w:pPr>
+    </w:p>
+    <w:p>
+      <w:pPr>
+        <w:rPr>
+          <w:b/>
+          <w:bCs/>
+        </w:rPr>
+      </w:pPr>
+      <w:r>
+        <w:rPr>
+          <w:b/>
+          <w:bCs/>
+        </w:rPr>
+        <w:t>Exception:</w:t>
+      </w:r>
+    </w:p>
+    <w:p>
+      <w:pPr>
+        <w:rPr>
+          <w:b/>
+          <w:bCs/>
+        </w:rPr>
+      </w:pPr>
+      <w:r>
+        <w:rPr>
+          <w:b/>
+          <w:bCs/>
+        </w:rPr>
+        <w:drawing>
+          <wp:inline distT="0" distB="0" distL="0" distR="0" wp14:anchorId="56D2A75D" wp14:editId="6B003F05">
+            <wp:extent cx="1643806" cy="1941984"/>
+            <wp:effectExtent l="0" t="0" r="0" b="1270"/>
+            <wp:docPr id="2104629381" name="Obraz 1"/>
+            <wp:cNvGraphicFramePr>
+              <a:graphicFrameLocks xmlns:a="http://schemas.openxmlformats.org/drawingml/2006/main" noChangeAspect="1"/>
+            </wp:cNvGraphicFramePr>
+            <a:graphic xmlns:a="http://schemas.openxmlformats.org/drawingml/2006/main">
+              <a:graphicData uri="http://schemas.openxmlformats.org/drawingml/2006/picture">
+                <pic:pic xmlns:pic="http://schemas.openxmlformats.org/drawingml/2006/picture">
+                  <pic:nvPicPr>
+                    <pic:cNvPr id="2104629381" name=""/>
+                    <pic:cNvPicPr/>
+                  </pic:nvPicPr>
+                  <pic:blipFill>
+                    <a:blip r:embed="rId10"/>
+                    <a:stretch>
+                      <a:fillRect/>
+                    </a:stretch>
+                  </pic:blipFill>
+                  <pic:spPr>
+                    <a:xfrm>
+                      <a:off x="0" y="0"/>
+                      <a:ext cx="1658425" cy="1959255"/>
+                    </a:xfrm>
+                    <a:prstGeom prst="rect">
+                      <a:avLst/>
+                    </a:prstGeom>
+                  </pic:spPr>
+                </pic:pic>
+              </a:graphicData>
+            </a:graphic>
+          </wp:inline>
+        </w:drawing>
+      </w:r>
+    </w:p>
+    <w:p>
+      <w:pPr>
+        <w:rPr>
+          <w:lang w:val="pl-PL"/>
+        </w:rPr>
+      </w:pPr>
+      <w:r>
+        <w:rPr>
+          <w:lang w:val="pl-PL"/>
+        </w:rPr>
+        <w:t>P</w:t>
+      </w:r>
+      <w:r>
+        <w:rPr>
+          <w:lang w:val="pl-PL"/>
+        </w:rPr>
+        <w:t xml:space="preserve">rzy </w:t>
+      </w:r>
+      <w:r>
+        <w:rPr>
+          <w:lang w:val="pl-PL"/>
+        </w:rPr>
+        <w:t>naszym</w:t>
+      </w:r>
+      <w:r>
+        <w:rPr>
+          <w:lang w:val="pl-PL"/>
+        </w:rPr>
+        <w:t xml:space="preserve"> własnym </w:t>
+      </w:r>
+      <w:proofErr w:type="spellStart"/>
+      <w:r>
+        <w:rPr>
+          <w:lang w:val="pl-PL"/>
+        </w:rPr>
+        <w:t>if</w:t>
+      </w:r>
+      <w:proofErr w:type="spellEnd"/>
+      <w:r>
+        <w:rPr>
+          <w:lang w:val="pl-PL"/>
+        </w:rPr>
+        <w:t xml:space="preserve"> </w:t>
+      </w:r>
+      <w:proofErr w:type="spellStart"/>
+      <w:r>
+        <w:rPr>
+          <w:lang w:val="pl-PL"/>
+        </w:rPr>
+        <w:t>s</w:t>
+      </w:r>
+      <w:r>
+        <w:rPr>
+          <w:lang w:val="pl-PL"/>
+        </w:rPr>
+        <w:t>tatment</w:t>
+      </w:r>
+      <w:proofErr w:type="spellEnd"/>
+      <w:r>
+        <w:rPr>
+          <w:lang w:val="pl-PL"/>
+        </w:rPr>
+        <w:t xml:space="preserve"> tworzymy </w:t>
+      </w:r>
+      <w:proofErr w:type="spellStart"/>
+      <w:r>
+        <w:rPr>
+          <w:lang w:val="pl-PL"/>
+        </w:rPr>
+        <w:t>exception</w:t>
+      </w:r>
+      <w:proofErr w:type="spellEnd"/>
+      <w:r>
+        <w:rPr>
+          <w:lang w:val="pl-PL"/>
+        </w:rPr>
+        <w:t>, które może zostać wyłapane przez:</w:t>
+      </w:r>
+    </w:p>
+    <w:p>
+      <w:pPr>
+        <w:rPr>
+          <w:lang w:val="pl-PL"/>
+        </w:rPr>
+      </w:pPr>
+      <w:proofErr w:type="spellStart"/>
+      <w:r>
+        <w:rPr>
+          <w:lang w:val="pl-PL"/>
+        </w:rPr>
+        <w:t>except</w:t>
+      </w:r>
+      <w:proofErr w:type="spellEnd"/>
+      <w:r>
+        <w:rPr>
+          <w:lang w:val="pl-PL"/>
+        </w:rPr>
+        <w:t xml:space="preserve"> </w:t>
+      </w:r>
+      <w:proofErr w:type="spellStart"/>
+      <w:r>
+        <w:rPr>
+          <w:lang w:val="pl-PL"/>
+        </w:rPr>
+        <w:t>Exception</w:t>
+      </w:r>
+      <w:proofErr w:type="spellEnd"/>
+      <w:r>
+        <w:rPr>
+          <w:lang w:val="pl-PL"/>
+        </w:rPr>
+        <w:t xml:space="preserve"> as „e” i zwrócić wyłapaną wartość zwrotną z </w:t>
+      </w:r>
+      <w:proofErr w:type="spellStart"/>
+      <w:r>
+        <w:rPr>
+          <w:lang w:val="pl-PL"/>
+        </w:rPr>
+        <w:t>Exsception</w:t>
+      </w:r>
+      <w:proofErr w:type="spellEnd"/>
+      <w:r>
+        <w:rPr>
+          <w:lang w:val="pl-PL"/>
+        </w:rPr>
+        <w:t>.</w:t>
+      </w:r>
+    </w:p>
+    <w:p>
+      <w:pPr>
+        <w:rPr>
+          <w:b/>
+          <w:bCs/>
+          <w:lang w:val="pl-PL"/>
+        </w:rPr>
+      </w:pPr>
+      <w:r>
+        <w:rPr>
+          <w:b/>
+          <w:bCs/>
+          <w:lang w:val="pl-PL"/>
+        </w:rPr>
+        <w:lastRenderedPageBreak/>
+        <w:drawing>
+          <wp:inline distT="0" distB="0" distL="0" distR="0" wp14:anchorId="7A123F10" wp14:editId="0B2753A1">
+            <wp:extent cx="5731510" cy="4855845"/>
+            <wp:effectExtent l="0" t="0" r="2540" b="1905"/>
+            <wp:docPr id="1329631564" name="Obraz 1" descr="Obraz zawierający tekst, zrzut ekranu, oprogramowanie&#10;&#10;Opis wygenerowany automatycznie"/>
+            <wp:cNvGraphicFramePr>
+              <a:graphicFrameLocks xmlns:a="http://schemas.openxmlformats.org/drawingml/2006/main" noChangeAspect="1"/>
+            </wp:cNvGraphicFramePr>
+            <a:graphic xmlns:a="http://schemas.openxmlformats.org/drawingml/2006/main">
+              <a:graphicData uri="http://schemas.openxmlformats.org/drawingml/2006/picture">
+                <pic:pic xmlns:pic="http://schemas.openxmlformats.org/drawingml/2006/picture">
+                  <pic:nvPicPr>
+                    <pic:cNvPr id="1329631564" name="Obraz 1" descr="Obraz zawierający tekst, zrzut ekranu, oprogramowanie&#10;&#10;Opis wygenerowany automatycznie"/>
+                    <pic:cNvPicPr/>
+                  </pic:nvPicPr>
+                  <pic:blipFill>
+                    <a:blip r:embed="rId11"/>
+                    <a:stretch>
+                      <a:fillRect/>
+                    </a:stretch>
+                  </pic:blipFill>
+                  <pic:spPr>
+                    <a:xfrm>
+                      <a:off x="0" y="0"/>
+                      <a:ext cx="5731510" cy="4855845"/>
+                    </a:xfrm>
+                    <a:prstGeom prst="rect">
+                      <a:avLst/>
+                    </a:prstGeom>
+                  </pic:spPr>
+                </pic:pic>
+              </a:graphicData>
+            </a:graphic>
+          </wp:inline>
+        </w:drawing>
+      </w:r>
+    </w:p>
+    <w:p>
+      <w:pPr>
+        <w:rPr>
+          <w:lang w:val="pl-PL"/>
+        </w:rPr>
+      </w:pPr>
+      <w:r>
+        <w:rPr>
+          <w:lang w:val="pl-PL"/>
+        </w:rPr>
+        <w:t xml:space="preserve">Raczej nie należy stosować </w:t>
+      </w:r>
+      <w:proofErr w:type="spellStart"/>
+      <w:r>
+        <w:rPr>
+          <w:lang w:val="pl-PL"/>
+        </w:rPr>
+        <w:t>class</w:t>
+      </w:r>
+      <w:proofErr w:type="spellEnd"/>
+      <w:r>
+        <w:rPr>
+          <w:lang w:val="pl-PL"/>
+        </w:rPr>
+        <w:t xml:space="preserve"> </w:t>
+      </w:r>
+      <w:proofErr w:type="spellStart"/>
+      <w:r>
+        <w:rPr>
+          <w:lang w:val="pl-PL"/>
+        </w:rPr>
+        <w:t>variables</w:t>
+      </w:r>
+      <w:proofErr w:type="spellEnd"/>
+      <w:r>
+        <w:rPr>
+          <w:lang w:val="pl-PL"/>
+        </w:rPr>
+        <w:t xml:space="preserve"> bo</w:t>
+      </w:r>
+      <w:r>
+        <w:rPr>
+          <w:lang w:val="pl-PL"/>
+        </w:rPr>
+        <w:t xml:space="preserve"> ponieważ </w:t>
+      </w:r>
+      <w:proofErr w:type="spellStart"/>
+      <w:r>
+        <w:rPr>
+          <w:lang w:val="pl-PL"/>
+        </w:rPr>
+        <w:t>class</w:t>
+      </w:r>
+      <w:proofErr w:type="spellEnd"/>
+      <w:r>
+        <w:rPr>
+          <w:lang w:val="pl-PL"/>
+        </w:rPr>
+        <w:t xml:space="preserve"> </w:t>
+      </w:r>
+      <w:proofErr w:type="spellStart"/>
+      <w:r>
+        <w:rPr>
+          <w:lang w:val="pl-PL"/>
+        </w:rPr>
+        <w:t>variable</w:t>
+      </w:r>
+      <w:proofErr w:type="spellEnd"/>
+      <w:r>
+        <w:rPr>
+          <w:lang w:val="pl-PL"/>
+        </w:rPr>
+        <w:t xml:space="preserve"> jest współdzielona pomiędzy wszystkimi instancjami. </w:t>
+      </w:r>
     </w:p>
     <w:sectPr>
       <w:pgSz w:w="11906" w:h="16838"/>
@@ -1220,17 +1444,17 @@
     <w:lsdException w:name="Unresolved Mention" w:semiHidden="1" w:unhideWhenUsed="1"/>
     <w:lsdException w:name="Smart Link" w:semiHidden="1" w:unhideWhenUsed="1"/>
   </w:latentStyles>
-  <w:style w:type="paragraph" w:default="1" w:styleId="Normal">
+  <w:style w:type="paragraph" w:default="1" w:styleId="Normalny">
     <w:name w:val="Normal"/>
     <w:qFormat/>
   </w:style>
-  <w:style w:type="character" w:default="1" w:styleId="DefaultParagraphFont">
+  <w:style w:type="character" w:default="1" w:styleId="Domylnaczcionkaakapitu">
     <w:name w:val="Default Paragraph Font"/>
     <w:uiPriority w:val="1"/>
     <w:semiHidden/>
     <w:unhideWhenUsed/>
   </w:style>
-  <w:style w:type="table" w:default="1" w:styleId="TableNormal">
+  <w:style w:type="table" w:default="1" w:styleId="Standardowy">
     <w:name w:val="Normal Table"/>
     <w:uiPriority w:val="99"/>
     <w:semiHidden/>
@@ -1245,7 +1469,7 @@
       </w:tblCellMar>
     </w:tblPr>
   </w:style>
-  <w:style w:type="numbering" w:default="1" w:styleId="NoList">
+  <w:style w:type="numbering" w:default="1" w:styleId="Bezlisty">
     <w:name w:val="No List"/>
     <w:uiPriority w:val="99"/>
     <w:semiHidden/>

</xml_diff>

<commit_message>
Pure function and pass by reference or value
</commit_message>
<xml_diff>
--- a/Python-Cheat-Sheet-Word.docx
+++ b/Python-Cheat-Sheet-Word.docx
@@ -1783,25 +1783,149 @@
       <w:pPr>
         <w:pStyle w:val="NormalnyWeb"/>
         <w:rPr>
-          <w:lang w:val="pl-PL"/>
-        </w:rPr>
-      </w:pPr>
-      <w:r>
-        <w:rPr>
-          <w:lang w:val="pl-PL"/>
-        </w:rPr>
-        <w:t>Intesect function</w:t>
-      </w:r>
-    </w:p>
-    <w:p>
-      <w:pPr>
-        <w:pStyle w:val="NormalnyWeb"/>
-        <w:rPr>
-          <w:lang w:val="pl-PL"/>
-        </w:rPr>
-      </w:pPr>
-      <w:r>
-        <w:rPr>
+          <w:noProof/>
+          <w:lang w:val="pl-PL"/>
+        </w:rPr>
+      </w:pPr>
+      <w:r>
+        <w:rPr>
+          <w:noProof/>
+          <w:lang w:val="pl-PL"/>
+        </w:rPr>
+        <w:t>Zip functions</w:t>
+      </w:r>
+    </w:p>
+    <w:p>
+      <w:pPr>
+        <w:pStyle w:val="NormalnyWeb"/>
+        <w:rPr>
+          <w:noProof/>
+          <w:lang w:val="pl-PL"/>
+        </w:rPr>
+      </w:pPr>
+      <w:r>
+        <w:rPr>
+          <w:noProof/>
+          <w:lang w:val="pl-PL"/>
+        </w:rPr>
+        <w:drawing>
+          <wp:inline distT="0" distB="0" distL="0" distR="0" wp14:anchorId="393CC4AE" wp14:editId="5CD49872">
+            <wp:extent cx="5731510" cy="1381125"/>
+            <wp:effectExtent l="0" t="0" r="2540" b="9525"/>
+            <wp:docPr id="280212165" name="Obraz 1" descr="Obraz zawierający tekst, oprogramowanie, Oprogramowanie multimedialne, Oprogramowanie graficzne&#10;&#10;Opis wygenerowany automatycznie"/>
+            <wp:cNvGraphicFramePr>
+              <a:graphicFrameLocks xmlns:a="http://schemas.openxmlformats.org/drawingml/2006/main" noChangeAspect="1"/>
+            </wp:cNvGraphicFramePr>
+            <a:graphic xmlns:a="http://schemas.openxmlformats.org/drawingml/2006/main">
+              <a:graphicData uri="http://schemas.openxmlformats.org/drawingml/2006/picture">
+                <pic:pic xmlns:pic="http://schemas.openxmlformats.org/drawingml/2006/picture">
+                  <pic:nvPicPr>
+                    <pic:cNvPr id="280212165" name="Obraz 1" descr="Obraz zawierający tekst, oprogramowanie, Oprogramowanie multimedialne, Oprogramowanie graficzne&#10;&#10;Opis wygenerowany automatycznie"/>
+                    <pic:cNvPicPr/>
+                  </pic:nvPicPr>
+                  <pic:blipFill>
+                    <a:blip r:embed="rId29"/>
+                    <a:stretch>
+                      <a:fillRect/>
+                    </a:stretch>
+                  </pic:blipFill>
+                  <pic:spPr>
+                    <a:xfrm>
+                      <a:off x="0" y="0"/>
+                      <a:ext cx="5731510" cy="1381125"/>
+                    </a:xfrm>
+                    <a:prstGeom prst="rect">
+                      <a:avLst/>
+                    </a:prstGeom>
+                  </pic:spPr>
+                </pic:pic>
+              </a:graphicData>
+            </a:graphic>
+          </wp:inline>
+        </w:drawing>
+      </w:r>
+    </w:p>
+    <w:p>
+      <w:pPr>
+        <w:pStyle w:val="NormalnyWeb"/>
+        <w:rPr>
+          <w:noProof/>
+          <w:lang w:val="pl-PL"/>
+        </w:rPr>
+      </w:pPr>
+    </w:p>
+    <w:p>
+      <w:pPr>
+        <w:pStyle w:val="NormalnyWeb"/>
+        <w:rPr>
+          <w:noProof/>
+          <w:lang w:val="pl-PL"/>
+        </w:rPr>
+      </w:pPr>
+    </w:p>
+    <w:p>
+      <w:pPr>
+        <w:pStyle w:val="NormalnyWeb"/>
+        <w:rPr>
+          <w:noProof/>
+          <w:lang w:val="pl-PL"/>
+        </w:rPr>
+      </w:pPr>
+    </w:p>
+    <w:p>
+      <w:pPr>
+        <w:pStyle w:val="NormalnyWeb"/>
+        <w:rPr>
+          <w:noProof/>
+          <w:lang w:val="pl-PL"/>
+        </w:rPr>
+      </w:pPr>
+    </w:p>
+    <w:p>
+      <w:pPr>
+        <w:pStyle w:val="NormalnyWeb"/>
+        <w:rPr>
+          <w:noProof/>
+          <w:lang w:val="pl-PL"/>
+        </w:rPr>
+      </w:pPr>
+    </w:p>
+    <w:p>
+      <w:pPr>
+        <w:pStyle w:val="NormalnyWeb"/>
+        <w:rPr>
+          <w:noProof/>
+          <w:lang w:val="pl-PL"/>
+        </w:rPr>
+      </w:pPr>
+    </w:p>
+    <w:p>
+      <w:pPr>
+        <w:pStyle w:val="NormalnyWeb"/>
+        <w:rPr>
+          <w:noProof/>
+          <w:lang w:val="pl-PL"/>
+        </w:rPr>
+      </w:pPr>
+      <w:r>
+        <w:rPr>
+          <w:noProof/>
+          <w:lang w:val="pl-PL"/>
+        </w:rPr>
+        <w:lastRenderedPageBreak/>
+        <w:t>Intersect Function</w:t>
+      </w:r>
+    </w:p>
+    <w:p>
+      <w:pPr>
+        <w:pStyle w:val="NormalnyWeb"/>
+        <w:rPr>
+          <w:lang w:val="pl-PL"/>
+        </w:rPr>
+      </w:pPr>
+      <w:r>
+        <w:rPr>
+          <w:noProof/>
           <w:lang w:val="pl-PL"/>
         </w:rPr>
         <w:drawing>
@@ -1820,7 +1944,7 @@
                     <pic:cNvPicPr/>
                   </pic:nvPicPr>
                   <pic:blipFill>
-                    <a:blip r:embed="rId29"/>
+                    <a:blip r:embed="rId30"/>
                     <a:stretch>
                       <a:fillRect/>
                     </a:stretch>
@@ -1829,6 +1953,167 @@
                     <a:xfrm>
                       <a:off x="0" y="0"/>
                       <a:ext cx="5731510" cy="2512060"/>
+                    </a:xfrm>
+                    <a:prstGeom prst="rect">
+                      <a:avLst/>
+                    </a:prstGeom>
+                  </pic:spPr>
+                </pic:pic>
+              </a:graphicData>
+            </a:graphic>
+          </wp:inline>
+        </w:drawing>
+      </w:r>
+    </w:p>
+    <w:p>
+      <w:pPr>
+        <w:pStyle w:val="NormalnyWeb"/>
+        <w:rPr>
+          <w:lang w:val="pl-PL"/>
+        </w:rPr>
+      </w:pPr>
+      <w:r>
+        <w:rPr>
+          <w:lang w:val="pl-PL"/>
+        </w:rPr>
+        <w:t>Pure Fucntions</w:t>
+      </w:r>
+    </w:p>
+    <w:p>
+      <w:pPr>
+        <w:pStyle w:val="NormalnyWeb"/>
+        <w:rPr>
+          <w:lang w:val="pl-PL"/>
+        </w:rPr>
+      </w:pPr>
+      <w:r>
+        <w:rPr>
+          <w:noProof/>
+          <w:lang w:val="pl-PL"/>
+        </w:rPr>
+        <w:drawing>
+          <wp:inline distT="0" distB="0" distL="0" distR="0" wp14:anchorId="0C5A6F03" wp14:editId="68BCB12E">
+            <wp:extent cx="5731510" cy="4701540"/>
+            <wp:effectExtent l="0" t="0" r="2540" b="3810"/>
+            <wp:docPr id="84773985" name="Obraz 1" descr="Obraz zawierający tekst, zrzut ekranu, oprogramowanie, Oprogramowanie multimedialne&#10;&#10;Opis wygenerowany automatycznie"/>
+            <wp:cNvGraphicFramePr>
+              <a:graphicFrameLocks xmlns:a="http://schemas.openxmlformats.org/drawingml/2006/main" noChangeAspect="1"/>
+            </wp:cNvGraphicFramePr>
+            <a:graphic xmlns:a="http://schemas.openxmlformats.org/drawingml/2006/main">
+              <a:graphicData uri="http://schemas.openxmlformats.org/drawingml/2006/picture">
+                <pic:pic xmlns:pic="http://schemas.openxmlformats.org/drawingml/2006/picture">
+                  <pic:nvPicPr>
+                    <pic:cNvPr id="84773985" name="Obraz 1" descr="Obraz zawierający tekst, zrzut ekranu, oprogramowanie, Oprogramowanie multimedialne&#10;&#10;Opis wygenerowany automatycznie"/>
+                    <pic:cNvPicPr/>
+                  </pic:nvPicPr>
+                  <pic:blipFill>
+                    <a:blip r:embed="rId31"/>
+                    <a:stretch>
+                      <a:fillRect/>
+                    </a:stretch>
+                  </pic:blipFill>
+                  <pic:spPr>
+                    <a:xfrm>
+                      <a:off x="0" y="0"/>
+                      <a:ext cx="5731510" cy="4701540"/>
+                    </a:xfrm>
+                    <a:prstGeom prst="rect">
+                      <a:avLst/>
+                    </a:prstGeom>
+                  </pic:spPr>
+                </pic:pic>
+              </a:graphicData>
+            </a:graphic>
+          </wp:inline>
+        </w:drawing>
+      </w:r>
+    </w:p>
+    <w:p>
+      <w:pPr>
+        <w:pStyle w:val="NormalnyWeb"/>
+        <w:rPr>
+          <w:lang w:val="pl-PL"/>
+        </w:rPr>
+      </w:pPr>
+      <w:r>
+        <w:rPr>
+          <w:lang w:val="pl-PL"/>
+        </w:rPr>
+        <w:lastRenderedPageBreak/>
+        <w:drawing>
+          <wp:inline distT="0" distB="0" distL="0" distR="0" wp14:anchorId="0104F506" wp14:editId="294F00E5">
+            <wp:extent cx="5731510" cy="4196080"/>
+            <wp:effectExtent l="0" t="0" r="2540" b="0"/>
+            <wp:docPr id="769239122" name="Obraz 1" descr="Obraz zawierający tekst, zrzut ekranu, oprogramowanie, Oprogramowanie multimedialne&#10;&#10;Opis wygenerowany automatycznie"/>
+            <wp:cNvGraphicFramePr>
+              <a:graphicFrameLocks xmlns:a="http://schemas.openxmlformats.org/drawingml/2006/main" noChangeAspect="1"/>
+            </wp:cNvGraphicFramePr>
+            <a:graphic xmlns:a="http://schemas.openxmlformats.org/drawingml/2006/main">
+              <a:graphicData uri="http://schemas.openxmlformats.org/drawingml/2006/picture">
+                <pic:pic xmlns:pic="http://schemas.openxmlformats.org/drawingml/2006/picture">
+                  <pic:nvPicPr>
+                    <pic:cNvPr id="769239122" name="Obraz 1" descr="Obraz zawierający tekst, zrzut ekranu, oprogramowanie, Oprogramowanie multimedialne&#10;&#10;Opis wygenerowany automatycznie"/>
+                    <pic:cNvPicPr/>
+                  </pic:nvPicPr>
+                  <pic:blipFill>
+                    <a:blip r:embed="rId32"/>
+                    <a:stretch>
+                      <a:fillRect/>
+                    </a:stretch>
+                  </pic:blipFill>
+                  <pic:spPr>
+                    <a:xfrm>
+                      <a:off x="0" y="0"/>
+                      <a:ext cx="5731510" cy="4196080"/>
+                    </a:xfrm>
+                    <a:prstGeom prst="rect">
+                      <a:avLst/>
+                    </a:prstGeom>
+                  </pic:spPr>
+                </pic:pic>
+              </a:graphicData>
+            </a:graphic>
+          </wp:inline>
+        </w:drawing>
+      </w:r>
+    </w:p>
+    <w:p>
+      <w:pPr>
+        <w:pStyle w:val="NormalnyWeb"/>
+        <w:rPr>
+          <w:lang w:val="pl-PL"/>
+        </w:rPr>
+      </w:pPr>
+      <w:r>
+        <w:rPr>
+          <w:lang w:val="pl-PL"/>
+        </w:rPr>
+        <w:lastRenderedPageBreak/>
+        <w:drawing>
+          <wp:inline distT="0" distB="0" distL="0" distR="0" wp14:anchorId="4292CF55" wp14:editId="6C9A43A3">
+            <wp:extent cx="5731510" cy="4894580"/>
+            <wp:effectExtent l="0" t="0" r="2540" b="1270"/>
+            <wp:docPr id="1660894991" name="Obraz 1" descr="Obraz zawierający tekst, zrzut ekranu, oprogramowanie&#10;&#10;Opis wygenerowany automatycznie"/>
+            <wp:cNvGraphicFramePr>
+              <a:graphicFrameLocks xmlns:a="http://schemas.openxmlformats.org/drawingml/2006/main" noChangeAspect="1"/>
+            </wp:cNvGraphicFramePr>
+            <a:graphic xmlns:a="http://schemas.openxmlformats.org/drawingml/2006/main">
+              <a:graphicData uri="http://schemas.openxmlformats.org/drawingml/2006/picture">
+                <pic:pic xmlns:pic="http://schemas.openxmlformats.org/drawingml/2006/picture">
+                  <pic:nvPicPr>
+                    <pic:cNvPr id="1660894991" name="Obraz 1" descr="Obraz zawierający tekst, zrzut ekranu, oprogramowanie&#10;&#10;Opis wygenerowany automatycznie"/>
+                    <pic:cNvPicPr/>
+                  </pic:nvPicPr>
+                  <pic:blipFill>
+                    <a:blip r:embed="rId33"/>
+                    <a:stretch>
+                      <a:fillRect/>
+                    </a:stretch>
+                  </pic:blipFill>
+                  <pic:spPr>
+                    <a:xfrm>
+                      <a:off x="0" y="0"/>
+                      <a:ext cx="5731510" cy="4894580"/>
                     </a:xfrm>
                     <a:prstGeom prst="rect">
                       <a:avLst/>

</xml_diff>

<commit_message>
Function transforming part 2
</commit_message>
<xml_diff>
--- a/Python-Cheat-Sheet-Word.docx
+++ b/Python-Cheat-Sheet-Word.docx
@@ -2916,6 +2916,52 @@
                     <a:xfrm>
                       <a:off x="0" y="0"/>
                       <a:ext cx="5731510" cy="4764405"/>
+                    </a:xfrm>
+                    <a:prstGeom prst="rect">
+                      <a:avLst/>
+                    </a:prstGeom>
+                  </pic:spPr>
+                </pic:pic>
+              </a:graphicData>
+            </a:graphic>
+          </wp:inline>
+        </w:drawing>
+      </w:r>
+    </w:p>
+    <w:p>
+      <w:pPr>
+        <w:pStyle w:val="NormalWeb"/>
+      </w:pPr>
+      <w:r>
+        <w:rPr>
+          <w:noProof/>
+        </w:rPr>
+        <w:lastRenderedPageBreak/>
+        <w:drawing>
+          <wp:inline distT="0" distB="0" distL="0" distR="0" wp14:anchorId="52A03603" wp14:editId="60405F7B">
+            <wp:extent cx="5731510" cy="4927600"/>
+            <wp:effectExtent l="0" t="0" r="2540" b="6350"/>
+            <wp:docPr id="1873040923" name="Picture 1" descr="A screenshot of a computer program&#10;&#10;Description automatically generated"/>
+            <wp:cNvGraphicFramePr>
+              <a:graphicFrameLocks xmlns:a="http://schemas.openxmlformats.org/drawingml/2006/main" noChangeAspect="1"/>
+            </wp:cNvGraphicFramePr>
+            <a:graphic xmlns:a="http://schemas.openxmlformats.org/drawingml/2006/main">
+              <a:graphicData uri="http://schemas.openxmlformats.org/drawingml/2006/picture">
+                <pic:pic xmlns:pic="http://schemas.openxmlformats.org/drawingml/2006/picture">
+                  <pic:nvPicPr>
+                    <pic:cNvPr id="1873040923" name="Picture 1" descr="A screenshot of a computer program&#10;&#10;Description automatically generated"/>
+                    <pic:cNvPicPr/>
+                  </pic:nvPicPr>
+                  <pic:blipFill>
+                    <a:blip r:embed="rId43"/>
+                    <a:stretch>
+                      <a:fillRect/>
+                    </a:stretch>
+                  </pic:blipFill>
+                  <pic:spPr>
+                    <a:xfrm>
+                      <a:off x="0" y="0"/>
+                      <a:ext cx="5731510" cy="4927600"/>
                     </a:xfrm>
                     <a:prstGeom prst="rect">
                       <a:avLst/>

</xml_diff>

<commit_message>
Factorial and Big O
</commit_message>
<xml_diff>
--- a/Python-Cheat-Sheet-Word.docx
+++ b/Python-Cheat-Sheet-Word.docx
@@ -4131,6 +4131,7 @@
         <w:rPr>
           <w:b/>
           <w:bCs/>
+          <w:noProof/>
           <w:sz w:val="32"/>
           <w:szCs w:val="32"/>
           <w:lang w:val="pl-PL"/>
@@ -4187,6 +4188,7 @@
         <w:rPr>
           <w:b/>
           <w:bCs/>
+          <w:noProof/>
           <w:sz w:val="32"/>
           <w:szCs w:val="32"/>
           <w:lang w:val="pl-PL"/>
@@ -4255,6 +4257,7 @@
         <w:rPr>
           <w:b/>
           <w:bCs/>
+          <w:noProof/>
           <w:sz w:val="32"/>
           <w:szCs w:val="32"/>
           <w:lang w:val="pl-PL"/>
@@ -4285,6 +4288,254 @@
                     <a:xfrm>
                       <a:off x="0" y="0"/>
                       <a:ext cx="5731510" cy="3455035"/>
+                    </a:xfrm>
+                    <a:prstGeom prst="rect">
+                      <a:avLst/>
+                    </a:prstGeom>
+                  </pic:spPr>
+                </pic:pic>
+              </a:graphicData>
+            </a:graphic>
+          </wp:inline>
+        </w:drawing>
+      </w:r>
+    </w:p>
+    <w:p>
+      <w:pPr>
+        <w:pStyle w:val="NormalnyWeb"/>
+        <w:rPr>
+          <w:b/>
+          <w:bCs/>
+          <w:sz w:val="32"/>
+          <w:szCs w:val="32"/>
+          <w:lang w:val="pl-PL"/>
+        </w:rPr>
+      </w:pPr>
+      <w:r>
+        <w:rPr>
+          <w:b/>
+          <w:bCs/>
+          <w:sz w:val="32"/>
+          <w:szCs w:val="32"/>
+          <w:lang w:val="pl-PL"/>
+        </w:rPr>
+        <w:t>Factorials – Silnia</w:t>
+      </w:r>
+    </w:p>
+    <w:p>
+      <w:pPr>
+        <w:pStyle w:val="NormalnyWeb"/>
+        <w:rPr>
+          <w:b/>
+          <w:bCs/>
+          <w:sz w:val="32"/>
+          <w:szCs w:val="32"/>
+          <w:lang w:val="pl-PL"/>
+        </w:rPr>
+      </w:pPr>
+      <w:r>
+        <w:rPr>
+          <w:b/>
+          <w:bCs/>
+          <w:sz w:val="32"/>
+          <w:szCs w:val="32"/>
+          <w:lang w:val="pl-PL"/>
+        </w:rPr>
+        <w:drawing>
+          <wp:inline distT="0" distB="0" distL="0" distR="0" wp14:anchorId="3E067CF2" wp14:editId="3F7C4F81">
+            <wp:extent cx="5731510" cy="2184400"/>
+            <wp:effectExtent l="0" t="0" r="2540" b="6350"/>
+            <wp:docPr id="1773692110" name="Obraz 1" descr="Obraz zawierający tekst, zrzut ekranu, oprogramowanie, Oprogramowanie multimedialne&#10;&#10;Opis wygenerowany automatycznie"/>
+            <wp:cNvGraphicFramePr>
+              <a:graphicFrameLocks xmlns:a="http://schemas.openxmlformats.org/drawingml/2006/main" noChangeAspect="1"/>
+            </wp:cNvGraphicFramePr>
+            <a:graphic xmlns:a="http://schemas.openxmlformats.org/drawingml/2006/main">
+              <a:graphicData uri="http://schemas.openxmlformats.org/drawingml/2006/picture">
+                <pic:pic xmlns:pic="http://schemas.openxmlformats.org/drawingml/2006/picture">
+                  <pic:nvPicPr>
+                    <pic:cNvPr id="1773692110" name="Obraz 1" descr="Obraz zawierający tekst, zrzut ekranu, oprogramowanie, Oprogramowanie multimedialne&#10;&#10;Opis wygenerowany automatycznie"/>
+                    <pic:cNvPicPr/>
+                  </pic:nvPicPr>
+                  <pic:blipFill>
+                    <a:blip r:embed="rId64"/>
+                    <a:stretch>
+                      <a:fillRect/>
+                    </a:stretch>
+                  </pic:blipFill>
+                  <pic:spPr>
+                    <a:xfrm>
+                      <a:off x="0" y="0"/>
+                      <a:ext cx="5731510" cy="2184400"/>
+                    </a:xfrm>
+                    <a:prstGeom prst="rect">
+                      <a:avLst/>
+                    </a:prstGeom>
+                  </pic:spPr>
+                </pic:pic>
+              </a:graphicData>
+            </a:graphic>
+          </wp:inline>
+        </w:drawing>
+      </w:r>
+    </w:p>
+    <w:p>
+      <w:pPr>
+        <w:pStyle w:val="NormalnyWeb"/>
+        <w:rPr>
+          <w:b/>
+          <w:bCs/>
+          <w:sz w:val="32"/>
+          <w:szCs w:val="32"/>
+          <w:lang w:val="pl-PL"/>
+        </w:rPr>
+      </w:pPr>
+      <w:r>
+        <w:rPr>
+          <w:b/>
+          <w:bCs/>
+          <w:sz w:val="32"/>
+          <w:szCs w:val="32"/>
+          <w:lang w:val="pl-PL"/>
+        </w:rPr>
+        <w:lastRenderedPageBreak/>
+        <w:drawing>
+          <wp:inline distT="0" distB="0" distL="0" distR="0" wp14:anchorId="45DE1CEC" wp14:editId="5FEED8AD">
+            <wp:extent cx="5731510" cy="5458460"/>
+            <wp:effectExtent l="0" t="0" r="2540" b="8890"/>
+            <wp:docPr id="454668356" name="Obraz 1" descr="Obraz zawierający tekst, zrzut ekranu, oprogramowanie, linia&#10;&#10;Opis wygenerowany automatycznie"/>
+            <wp:cNvGraphicFramePr>
+              <a:graphicFrameLocks xmlns:a="http://schemas.openxmlformats.org/drawingml/2006/main" noChangeAspect="1"/>
+            </wp:cNvGraphicFramePr>
+            <a:graphic xmlns:a="http://schemas.openxmlformats.org/drawingml/2006/main">
+              <a:graphicData uri="http://schemas.openxmlformats.org/drawingml/2006/picture">
+                <pic:pic xmlns:pic="http://schemas.openxmlformats.org/drawingml/2006/picture">
+                  <pic:nvPicPr>
+                    <pic:cNvPr id="454668356" name="Obraz 1" descr="Obraz zawierający tekst, zrzut ekranu, oprogramowanie, linia&#10;&#10;Opis wygenerowany automatycznie"/>
+                    <pic:cNvPicPr/>
+                  </pic:nvPicPr>
+                  <pic:blipFill>
+                    <a:blip r:embed="rId65"/>
+                    <a:stretch>
+                      <a:fillRect/>
+                    </a:stretch>
+                  </pic:blipFill>
+                  <pic:spPr>
+                    <a:xfrm>
+                      <a:off x="0" y="0"/>
+                      <a:ext cx="5731510" cy="5458460"/>
+                    </a:xfrm>
+                    <a:prstGeom prst="rect">
+                      <a:avLst/>
+                    </a:prstGeom>
+                  </pic:spPr>
+                </pic:pic>
+              </a:graphicData>
+            </a:graphic>
+          </wp:inline>
+        </w:drawing>
+      </w:r>
+    </w:p>
+    <w:p>
+      <w:pPr>
+        <w:pStyle w:val="NormalnyWeb"/>
+        <w:rPr>
+          <w:b/>
+          <w:bCs/>
+          <w:sz w:val="32"/>
+          <w:szCs w:val="32"/>
+          <w:lang w:val="pl-PL"/>
+        </w:rPr>
+      </w:pPr>
+      <w:r>
+        <w:rPr>
+          <w:b/>
+          <w:bCs/>
+          <w:sz w:val="32"/>
+          <w:szCs w:val="32"/>
+          <w:lang w:val="pl-PL"/>
+        </w:rPr>
+        <w:drawing>
+          <wp:inline distT="0" distB="0" distL="0" distR="0" wp14:anchorId="6538D380" wp14:editId="623909B3">
+            <wp:extent cx="5731510" cy="2332990"/>
+            <wp:effectExtent l="0" t="0" r="2540" b="0"/>
+            <wp:docPr id="1389886445" name="Obraz 1" descr="Obraz zawierający tekst, zrzut ekranu, Czcionka&#10;&#10;Opis wygenerowany automatycznie"/>
+            <wp:cNvGraphicFramePr>
+              <a:graphicFrameLocks xmlns:a="http://schemas.openxmlformats.org/drawingml/2006/main" noChangeAspect="1"/>
+            </wp:cNvGraphicFramePr>
+            <a:graphic xmlns:a="http://schemas.openxmlformats.org/drawingml/2006/main">
+              <a:graphicData uri="http://schemas.openxmlformats.org/drawingml/2006/picture">
+                <pic:pic xmlns:pic="http://schemas.openxmlformats.org/drawingml/2006/picture">
+                  <pic:nvPicPr>
+                    <pic:cNvPr id="1389886445" name="Obraz 1" descr="Obraz zawierający tekst, zrzut ekranu, Czcionka&#10;&#10;Opis wygenerowany automatycznie"/>
+                    <pic:cNvPicPr/>
+                  </pic:nvPicPr>
+                  <pic:blipFill>
+                    <a:blip r:embed="rId66"/>
+                    <a:stretch>
+                      <a:fillRect/>
+                    </a:stretch>
+                  </pic:blipFill>
+                  <pic:spPr>
+                    <a:xfrm>
+                      <a:off x="0" y="0"/>
+                      <a:ext cx="5731510" cy="2332990"/>
+                    </a:xfrm>
+                    <a:prstGeom prst="rect">
+                      <a:avLst/>
+                    </a:prstGeom>
+                  </pic:spPr>
+                </pic:pic>
+              </a:graphicData>
+            </a:graphic>
+          </wp:inline>
+        </w:drawing>
+      </w:r>
+    </w:p>
+    <w:p>
+      <w:pPr>
+        <w:pStyle w:val="NormalnyWeb"/>
+        <w:rPr>
+          <w:b/>
+          <w:bCs/>
+          <w:sz w:val="32"/>
+          <w:szCs w:val="32"/>
+          <w:lang w:val="pl-PL"/>
+        </w:rPr>
+      </w:pPr>
+      <w:r>
+        <w:rPr>
+          <w:b/>
+          <w:bCs/>
+          <w:sz w:val="32"/>
+          <w:szCs w:val="32"/>
+          <w:lang w:val="pl-PL"/>
+        </w:rPr>
+        <w:lastRenderedPageBreak/>
+        <w:drawing>
+          <wp:inline distT="0" distB="0" distL="0" distR="0" wp14:anchorId="58C3A5D5" wp14:editId="21AC67D7">
+            <wp:extent cx="5731510" cy="2805430"/>
+            <wp:effectExtent l="0" t="0" r="2540" b="0"/>
+            <wp:docPr id="1424965007" name="Obraz 1" descr="Obraz zawierający tekst, zrzut ekranu, Czcionka&#10;&#10;Opis wygenerowany automatycznie"/>
+            <wp:cNvGraphicFramePr>
+              <a:graphicFrameLocks xmlns:a="http://schemas.openxmlformats.org/drawingml/2006/main" noChangeAspect="1"/>
+            </wp:cNvGraphicFramePr>
+            <a:graphic xmlns:a="http://schemas.openxmlformats.org/drawingml/2006/main">
+              <a:graphicData uri="http://schemas.openxmlformats.org/drawingml/2006/picture">
+                <pic:pic xmlns:pic="http://schemas.openxmlformats.org/drawingml/2006/picture">
+                  <pic:nvPicPr>
+                    <pic:cNvPr id="1424965007" name="Obraz 1" descr="Obraz zawierający tekst, zrzut ekranu, Czcionka&#10;&#10;Opis wygenerowany automatycznie"/>
+                    <pic:cNvPicPr/>
+                  </pic:nvPicPr>
+                  <pic:blipFill>
+                    <a:blip r:embed="rId67"/>
+                    <a:stretch>
+                      <a:fillRect/>
+                    </a:stretch>
+                  </pic:blipFill>
+                  <pic:spPr>
+                    <a:xfrm>
+                      <a:off x="0" y="0"/>
+                      <a:ext cx="5731510" cy="2805430"/>
                     </a:xfrm>
                     <a:prstGeom prst="rect">
                       <a:avLst/>

</xml_diff>

<commit_message>
More about Big O
</commit_message>
<xml_diff>
--- a/Python-Cheat-Sheet-Word.docx
+++ b/Python-Cheat-Sheet-Word.docx
@@ -4337,6 +4337,7 @@
         <w:rPr>
           <w:b/>
           <w:bCs/>
+          <w:noProof/>
           <w:sz w:val="32"/>
           <w:szCs w:val="32"/>
           <w:lang w:val="pl-PL"/>
@@ -4393,6 +4394,7 @@
         <w:rPr>
           <w:b/>
           <w:bCs/>
+          <w:noProof/>
           <w:sz w:val="32"/>
           <w:szCs w:val="32"/>
           <w:lang w:val="pl-PL"/>
@@ -4450,6 +4452,7 @@
         <w:rPr>
           <w:b/>
           <w:bCs/>
+          <w:noProof/>
           <w:sz w:val="32"/>
           <w:szCs w:val="32"/>
           <w:lang w:val="pl-PL"/>
@@ -4506,6 +4509,7 @@
         <w:rPr>
           <w:b/>
           <w:bCs/>
+          <w:noProof/>
           <w:sz w:val="32"/>
           <w:szCs w:val="32"/>
           <w:lang w:val="pl-PL"/>
@@ -4536,6 +4540,171 @@
                     <a:xfrm>
                       <a:off x="0" y="0"/>
                       <a:ext cx="5731510" cy="2805430"/>
+                    </a:xfrm>
+                    <a:prstGeom prst="rect">
+                      <a:avLst/>
+                    </a:prstGeom>
+                  </pic:spPr>
+                </pic:pic>
+              </a:graphicData>
+            </a:graphic>
+          </wp:inline>
+        </w:drawing>
+      </w:r>
+    </w:p>
+    <w:p>
+      <w:pPr>
+        <w:pStyle w:val="NormalnyWeb"/>
+        <w:rPr>
+          <w:b/>
+          <w:bCs/>
+          <w:sz w:val="32"/>
+          <w:szCs w:val="32"/>
+          <w:lang w:val="pl-PL"/>
+        </w:rPr>
+      </w:pPr>
+      <w:r>
+        <w:rPr>
+          <w:b/>
+          <w:bCs/>
+          <w:sz w:val="32"/>
+          <w:szCs w:val="32"/>
+          <w:lang w:val="pl-PL"/>
+        </w:rPr>
+        <w:drawing>
+          <wp:inline distT="0" distB="0" distL="0" distR="0" wp14:anchorId="15611ED6" wp14:editId="3D926B29">
+            <wp:extent cx="5731510" cy="3079115"/>
+            <wp:effectExtent l="0" t="0" r="2540" b="6985"/>
+            <wp:docPr id="2119483868" name="Obraz 1" descr="Obraz zawierający tekst, zrzut ekranu, oprogramowanie, Czcionka&#10;&#10;Opis wygenerowany automatycznie"/>
+            <wp:cNvGraphicFramePr>
+              <a:graphicFrameLocks xmlns:a="http://schemas.openxmlformats.org/drawingml/2006/main" noChangeAspect="1"/>
+            </wp:cNvGraphicFramePr>
+            <a:graphic xmlns:a="http://schemas.openxmlformats.org/drawingml/2006/main">
+              <a:graphicData uri="http://schemas.openxmlformats.org/drawingml/2006/picture">
+                <pic:pic xmlns:pic="http://schemas.openxmlformats.org/drawingml/2006/picture">
+                  <pic:nvPicPr>
+                    <pic:cNvPr id="2119483868" name="Obraz 1" descr="Obraz zawierający tekst, zrzut ekranu, oprogramowanie, Czcionka&#10;&#10;Opis wygenerowany automatycznie"/>
+                    <pic:cNvPicPr/>
+                  </pic:nvPicPr>
+                  <pic:blipFill>
+                    <a:blip r:embed="rId68"/>
+                    <a:stretch>
+                      <a:fillRect/>
+                    </a:stretch>
+                  </pic:blipFill>
+                  <pic:spPr>
+                    <a:xfrm>
+                      <a:off x="0" y="0"/>
+                      <a:ext cx="5731510" cy="3079115"/>
+                    </a:xfrm>
+                    <a:prstGeom prst="rect">
+                      <a:avLst/>
+                    </a:prstGeom>
+                  </pic:spPr>
+                </pic:pic>
+              </a:graphicData>
+            </a:graphic>
+          </wp:inline>
+        </w:drawing>
+      </w:r>
+    </w:p>
+    <w:p>
+      <w:pPr>
+        <w:pStyle w:val="NormalnyWeb"/>
+        <w:rPr>
+          <w:sz w:val="32"/>
+          <w:szCs w:val="32"/>
+          <w:lang w:val="pl-PL"/>
+        </w:rPr>
+      </w:pPr>
+      <w:r>
+        <w:rPr>
+          <w:sz w:val="32"/>
+          <w:szCs w:val="32"/>
+          <w:lang w:val="pl-PL"/>
+        </w:rPr>
+        <w:drawing>
+          <wp:inline distT="0" distB="0" distL="0" distR="0" wp14:anchorId="14543A07" wp14:editId="564854F6">
+            <wp:extent cx="5731510" cy="720725"/>
+            <wp:effectExtent l="0" t="0" r="2540" b="3175"/>
+            <wp:docPr id="1553371083" name="Obraz 1" descr="Obraz zawierający zrzut ekranu, tekst, Czcionka, linia&#10;&#10;Opis wygenerowany automatycznie"/>
+            <wp:cNvGraphicFramePr>
+              <a:graphicFrameLocks xmlns:a="http://schemas.openxmlformats.org/drawingml/2006/main" noChangeAspect="1"/>
+            </wp:cNvGraphicFramePr>
+            <a:graphic xmlns:a="http://schemas.openxmlformats.org/drawingml/2006/main">
+              <a:graphicData uri="http://schemas.openxmlformats.org/drawingml/2006/picture">
+                <pic:pic xmlns:pic="http://schemas.openxmlformats.org/drawingml/2006/picture">
+                  <pic:nvPicPr>
+                    <pic:cNvPr id="1553371083" name="Obraz 1" descr="Obraz zawierający zrzut ekranu, tekst, Czcionka, linia&#10;&#10;Opis wygenerowany automatycznie"/>
+                    <pic:cNvPicPr/>
+                  </pic:nvPicPr>
+                  <pic:blipFill>
+                    <a:blip r:embed="rId69"/>
+                    <a:stretch>
+                      <a:fillRect/>
+                    </a:stretch>
+                  </pic:blipFill>
+                  <pic:spPr>
+                    <a:xfrm>
+                      <a:off x="0" y="0"/>
+                      <a:ext cx="5731510" cy="720725"/>
+                    </a:xfrm>
+                    <a:prstGeom prst="rect">
+                      <a:avLst/>
+                    </a:prstGeom>
+                  </pic:spPr>
+                </pic:pic>
+              </a:graphicData>
+            </a:graphic>
+          </wp:inline>
+        </w:drawing>
+      </w:r>
+    </w:p>
+    <w:p>
+      <w:pPr>
+        <w:pStyle w:val="NormalnyWeb"/>
+        <w:rPr>
+          <w:b/>
+          <w:bCs/>
+          <w:sz w:val="32"/>
+          <w:szCs w:val="32"/>
+          <w:lang w:val="pl-PL"/>
+        </w:rPr>
+      </w:pPr>
+      <w:r>
+        <w:rPr>
+          <w:b/>
+          <w:bCs/>
+          <w:sz w:val="32"/>
+          <w:szCs w:val="32"/>
+          <w:lang w:val="pl-PL"/>
+        </w:rPr>
+        <w:lastRenderedPageBreak/>
+        <w:drawing>
+          <wp:inline distT="0" distB="0" distL="0" distR="0" wp14:anchorId="7F0C6470" wp14:editId="4EB779A1">
+            <wp:extent cx="5731510" cy="2917825"/>
+            <wp:effectExtent l="0" t="0" r="2540" b="0"/>
+            <wp:docPr id="1796100170" name="Obraz 1" descr="Obraz zawierający tekst, zrzut ekranu, oprogramowanie, Oprogramowanie multimedialne&#10;&#10;Opis wygenerowany automatycznie"/>
+            <wp:cNvGraphicFramePr>
+              <a:graphicFrameLocks xmlns:a="http://schemas.openxmlformats.org/drawingml/2006/main" noChangeAspect="1"/>
+            </wp:cNvGraphicFramePr>
+            <a:graphic xmlns:a="http://schemas.openxmlformats.org/drawingml/2006/main">
+              <a:graphicData uri="http://schemas.openxmlformats.org/drawingml/2006/picture">
+                <pic:pic xmlns:pic="http://schemas.openxmlformats.org/drawingml/2006/picture">
+                  <pic:nvPicPr>
+                    <pic:cNvPr id="1796100170" name="Obraz 1" descr="Obraz zawierający tekst, zrzut ekranu, oprogramowanie, Oprogramowanie multimedialne&#10;&#10;Opis wygenerowany automatycznie"/>
+                    <pic:cNvPicPr/>
+                  </pic:nvPicPr>
+                  <pic:blipFill>
+                    <a:blip r:embed="rId70"/>
+                    <a:stretch>
+                      <a:fillRect/>
+                    </a:stretch>
+                  </pic:blipFill>
+                  <pic:spPr>
+                    <a:xfrm>
+                      <a:off x="0" y="0"/>
+                      <a:ext cx="5731510" cy="2917825"/>
                     </a:xfrm>
                     <a:prstGeom prst="rect">
                       <a:avLst/>

</xml_diff>

<commit_message>
Binary Search as O(log(n))
</commit_message>
<xml_diff>
--- a/Python-Cheat-Sheet-Word.docx
+++ b/Python-Cheat-Sheet-Word.docx
@@ -4567,6 +4567,7 @@
         <w:rPr>
           <w:b/>
           <w:bCs/>
+          <w:noProof/>
           <w:sz w:val="32"/>
           <w:szCs w:val="32"/>
           <w:lang w:val="pl-PL"/>
@@ -4619,6 +4620,7 @@
       </w:pPr>
       <w:r>
         <w:rPr>
+          <w:noProof/>
           <w:sz w:val="32"/>
           <w:szCs w:val="32"/>
           <w:lang w:val="pl-PL"/>
@@ -4675,6 +4677,7 @@
         <w:rPr>
           <w:b/>
           <w:bCs/>
+          <w:noProof/>
           <w:sz w:val="32"/>
           <w:szCs w:val="32"/>
           <w:lang w:val="pl-PL"/>
@@ -4705,6 +4708,161 @@
                     <a:xfrm>
                       <a:off x="0" y="0"/>
                       <a:ext cx="5731510" cy="2917825"/>
+                    </a:xfrm>
+                    <a:prstGeom prst="rect">
+                      <a:avLst/>
+                    </a:prstGeom>
+                  </pic:spPr>
+                </pic:pic>
+              </a:graphicData>
+            </a:graphic>
+          </wp:inline>
+        </w:drawing>
+      </w:r>
+    </w:p>
+    <w:p>
+      <w:pPr>
+        <w:pStyle w:val="NormalnyWeb"/>
+        <w:rPr>
+          <w:b/>
+          <w:bCs/>
+          <w:sz w:val="32"/>
+          <w:szCs w:val="32"/>
+          <w:lang w:val="en-US"/>
+        </w:rPr>
+      </w:pPr>
+      <w:r>
+        <w:rPr>
+          <w:b/>
+          <w:bCs/>
+          <w:sz w:val="32"/>
+          <w:szCs w:val="32"/>
+          <w:lang w:val="en-US"/>
+        </w:rPr>
+        <w:t>Order Log N</w:t>
+      </w:r>
+      <w:r>
+        <w:rPr>
+          <w:b/>
+          <w:bCs/>
+          <w:sz w:val="32"/>
+          <w:szCs w:val="32"/>
+          <w:lang w:val="en-US"/>
+        </w:rPr>
+        <w:t xml:space="preserve"> – Binary S</w:t>
+      </w:r>
+      <w:r>
+        <w:rPr>
+          <w:b/>
+          <w:bCs/>
+          <w:sz w:val="32"/>
+          <w:szCs w:val="32"/>
+          <w:lang w:val="en-US"/>
+        </w:rPr>
+        <w:t>earch</w:t>
+      </w:r>
+    </w:p>
+    <w:p>
+      <w:pPr>
+        <w:pStyle w:val="NormalnyWeb"/>
+        <w:rPr>
+          <w:b/>
+          <w:bCs/>
+          <w:sz w:val="32"/>
+          <w:szCs w:val="32"/>
+          <w:lang w:val="pl-PL"/>
+        </w:rPr>
+      </w:pPr>
+      <w:r>
+        <w:rPr>
+          <w:b/>
+          <w:bCs/>
+          <w:sz w:val="32"/>
+          <w:szCs w:val="32"/>
+          <w:lang w:val="pl-PL"/>
+        </w:rPr>
+        <w:drawing>
+          <wp:inline distT="0" distB="0" distL="0" distR="0" wp14:anchorId="6F73FB37" wp14:editId="57C2FF5F">
+            <wp:extent cx="5731510" cy="4406265"/>
+            <wp:effectExtent l="0" t="0" r="2540" b="0"/>
+            <wp:docPr id="1107618179" name="Obraz 1" descr="Obraz zawierający tekst, zrzut ekranu, oprogramowanie, Czcionka&#10;&#10;Opis wygenerowany automatycznie"/>
+            <wp:cNvGraphicFramePr>
+              <a:graphicFrameLocks xmlns:a="http://schemas.openxmlformats.org/drawingml/2006/main" noChangeAspect="1"/>
+            </wp:cNvGraphicFramePr>
+            <a:graphic xmlns:a="http://schemas.openxmlformats.org/drawingml/2006/main">
+              <a:graphicData uri="http://schemas.openxmlformats.org/drawingml/2006/picture">
+                <pic:pic xmlns:pic="http://schemas.openxmlformats.org/drawingml/2006/picture">
+                  <pic:nvPicPr>
+                    <pic:cNvPr id="1107618179" name="Obraz 1" descr="Obraz zawierający tekst, zrzut ekranu, oprogramowanie, Czcionka&#10;&#10;Opis wygenerowany automatycznie"/>
+                    <pic:cNvPicPr/>
+                  </pic:nvPicPr>
+                  <pic:blipFill>
+                    <a:blip r:embed="rId71"/>
+                    <a:stretch>
+                      <a:fillRect/>
+                    </a:stretch>
+                  </pic:blipFill>
+                  <pic:spPr>
+                    <a:xfrm>
+                      <a:off x="0" y="0"/>
+                      <a:ext cx="5731510" cy="4406265"/>
+                    </a:xfrm>
+                    <a:prstGeom prst="rect">
+                      <a:avLst/>
+                    </a:prstGeom>
+                  </pic:spPr>
+                </pic:pic>
+              </a:graphicData>
+            </a:graphic>
+          </wp:inline>
+        </w:drawing>
+      </w:r>
+    </w:p>
+    <w:p>
+      <w:pPr>
+        <w:pStyle w:val="NormalnyWeb"/>
+        <w:rPr>
+          <w:b/>
+          <w:bCs/>
+          <w:sz w:val="32"/>
+          <w:szCs w:val="32"/>
+          <w:lang w:val="pl-PL"/>
+        </w:rPr>
+      </w:pPr>
+      <w:r>
+        <w:rPr>
+          <w:b/>
+          <w:bCs/>
+          <w:sz w:val="32"/>
+          <w:szCs w:val="32"/>
+          <w:lang w:val="pl-PL"/>
+        </w:rPr>
+        <w:lastRenderedPageBreak/>
+        <w:drawing>
+          <wp:inline distT="0" distB="0" distL="0" distR="0" wp14:anchorId="4F34999C" wp14:editId="3C5BCCEB">
+            <wp:extent cx="5731510" cy="2140585"/>
+            <wp:effectExtent l="0" t="0" r="2540" b="0"/>
+            <wp:docPr id="635563567" name="Obraz 1" descr="Obraz zawierający tekst, zrzut ekranu, Czcionka&#10;&#10;Opis wygenerowany automatycznie"/>
+            <wp:cNvGraphicFramePr>
+              <a:graphicFrameLocks xmlns:a="http://schemas.openxmlformats.org/drawingml/2006/main" noChangeAspect="1"/>
+            </wp:cNvGraphicFramePr>
+            <a:graphic xmlns:a="http://schemas.openxmlformats.org/drawingml/2006/main">
+              <a:graphicData uri="http://schemas.openxmlformats.org/drawingml/2006/picture">
+                <pic:pic xmlns:pic="http://schemas.openxmlformats.org/drawingml/2006/picture">
+                  <pic:nvPicPr>
+                    <pic:cNvPr id="635563567" name="Obraz 1" descr="Obraz zawierający tekst, zrzut ekranu, Czcionka&#10;&#10;Opis wygenerowany automatycznie"/>
+                    <pic:cNvPicPr/>
+                  </pic:nvPicPr>
+                  <pic:blipFill>
+                    <a:blip r:embed="rId72"/>
+                    <a:stretch>
+                      <a:fillRect/>
+                    </a:stretch>
+                  </pic:blipFill>
+                  <pic:spPr>
+                    <a:xfrm>
+                      <a:off x="0" y="0"/>
+                      <a:ext cx="5731510" cy="2140585"/>
                     </a:xfrm>
                     <a:prstGeom prst="rect">
                       <a:avLst/>

</xml_diff>

<commit_message>
Polynamial vs Exponenstial time
</commit_message>
<xml_diff>
--- a/Python-Cheat-Sheet-Word.docx
+++ b/Python-Cheat-Sheet-Word.docx
@@ -11,7 +11,6 @@
           <w:szCs w:val="24"/>
         </w:rPr>
       </w:pPr>
-      <w:proofErr w:type="spellStart"/>
       <w:r>
         <w:rPr>
           <w:b/>
@@ -19,17 +18,7 @@
           <w:sz w:val="24"/>
           <w:szCs w:val="24"/>
         </w:rPr>
-        <w:t>Funtions</w:t>
-      </w:r>
-      <w:proofErr w:type="spellEnd"/>
-      <w:r>
-        <w:rPr>
-          <w:b/>
-          <w:bCs/>
-          <w:sz w:val="24"/>
-          <w:szCs w:val="24"/>
-        </w:rPr>
-        <w:t xml:space="preserve"> and methods:</w:t>
+        <w:t>Funtions and methods:</w:t>
       </w:r>
     </w:p>
     <w:p/>
@@ -71,23 +60,7 @@
           <w:b/>
           <w:bCs/>
         </w:rPr>
-        <w:t xml:space="preserve">unction returns a map object(which is an iterator) of the results after applying the given function to each item of a given </w:t>
-      </w:r>
-      <w:proofErr w:type="spellStart"/>
-      <w:r>
-        <w:rPr>
-          <w:b/>
-          <w:bCs/>
-        </w:rPr>
-        <w:t>iterable</w:t>
-      </w:r>
-      <w:proofErr w:type="spellEnd"/>
-      <w:r>
-        <w:rPr>
-          <w:b/>
-          <w:bCs/>
-        </w:rPr>
-        <w:t xml:space="preserve"> (list, tuple etc.)</w:t>
+        <w:t>unction returns a map object(which is an iterator) of the results after applying the given function to each item of a given iterable (list, tuple etc.)</w:t>
       </w:r>
       <w:r>
         <w:rPr>
@@ -497,55 +470,7 @@
           <w:b/>
           <w:bCs/>
         </w:rPr>
-        <w:t xml:space="preserve">Rest is simple: </w:t>
-      </w:r>
-      <w:proofErr w:type="spellStart"/>
-      <w:r>
-        <w:rPr>
-          <w:b/>
-          <w:bCs/>
-        </w:rPr>
-        <w:t>int_a</w:t>
-      </w:r>
-      <w:proofErr w:type="spellEnd"/>
-      <w:r>
-        <w:rPr>
-          <w:b/>
-          <w:bCs/>
-        </w:rPr>
-        <w:t xml:space="preserve"> + </w:t>
-      </w:r>
-      <w:proofErr w:type="spellStart"/>
-      <w:r>
-        <w:rPr>
-          <w:b/>
-          <w:bCs/>
-        </w:rPr>
-        <w:t>int_b</w:t>
-      </w:r>
-      <w:proofErr w:type="spellEnd"/>
-      <w:r>
-        <w:rPr>
-          <w:b/>
-          <w:bCs/>
-        </w:rPr>
-        <w:t xml:space="preserve"> = X, and then bin(X)[2:]. We add [2:] to remove python </w:t>
-      </w:r>
-      <w:proofErr w:type="spellStart"/>
-      <w:r>
-        <w:rPr>
-          <w:b/>
-          <w:bCs/>
-        </w:rPr>
-        <w:t>ob</w:t>
-      </w:r>
-      <w:proofErr w:type="spellEnd"/>
-      <w:r>
-        <w:rPr>
-          <w:b/>
-          <w:bCs/>
-        </w:rPr>
-        <w:t xml:space="preserve"> witch is added at the beginning. </w:t>
+        <w:t xml:space="preserve">Rest is simple: int_a + int_b = X, and then bin(X)[2:]. We add [2:] to remove python ob witch is added at the beginning. </w:t>
       </w:r>
     </w:p>
     <w:p>
@@ -611,55 +536,7 @@
           <w:b/>
           <w:bCs/>
         </w:rPr>
-        <w:t xml:space="preserve">Current is the first part of list -&gt; </w:t>
-      </w:r>
-      <w:proofErr w:type="spellStart"/>
-      <w:r>
-        <w:rPr>
-          <w:b/>
-          <w:bCs/>
-        </w:rPr>
-        <w:t>ListNode</w:t>
-      </w:r>
-      <w:proofErr w:type="spellEnd"/>
-      <w:r>
-        <w:rPr>
-          <w:b/>
-          <w:bCs/>
-        </w:rPr>
-        <w:t xml:space="preserve">[0], in while </w:t>
-      </w:r>
-      <w:proofErr w:type="spellStart"/>
-      <w:r>
-        <w:rPr>
-          <w:b/>
-          <w:bCs/>
-        </w:rPr>
-        <w:t>neext</w:t>
-      </w:r>
-      <w:proofErr w:type="spellEnd"/>
-      <w:r>
-        <w:rPr>
-          <w:b/>
-          <w:bCs/>
-        </w:rPr>
-        <w:t xml:space="preserve"> is second connected part to list, so </w:t>
-      </w:r>
-      <w:proofErr w:type="spellStart"/>
-      <w:r>
-        <w:rPr>
-          <w:b/>
-          <w:bCs/>
-        </w:rPr>
-        <w:t>current.next</w:t>
-      </w:r>
-      <w:proofErr w:type="spellEnd"/>
-      <w:r>
-        <w:rPr>
-          <w:b/>
-          <w:bCs/>
-        </w:rPr>
-        <w:t>.</w:t>
+        <w:t>Current is the first part of list -&gt; ListNode[0], in while neext is second connected part to list, so current.next.</w:t>
       </w:r>
     </w:p>
     <w:p>
@@ -811,99 +688,33 @@
         <w:rPr>
           <w:lang w:val="pl-PL"/>
         </w:rPr>
-        <w:t xml:space="preserve"> własnym </w:t>
-      </w:r>
-      <w:proofErr w:type="spellStart"/>
-      <w:r>
-        <w:rPr>
-          <w:lang w:val="pl-PL"/>
-        </w:rPr>
-        <w:t>if</w:t>
-      </w:r>
-      <w:proofErr w:type="spellEnd"/>
-      <w:r>
-        <w:rPr>
-          <w:lang w:val="pl-PL"/>
-        </w:rPr>
-        <w:t xml:space="preserve"> </w:t>
-      </w:r>
-      <w:proofErr w:type="spellStart"/>
-      <w:r>
-        <w:rPr>
-          <w:lang w:val="pl-PL"/>
-        </w:rPr>
-        <w:t>s</w:t>
-      </w:r>
-      <w:r>
-        <w:rPr>
-          <w:lang w:val="pl-PL"/>
-        </w:rPr>
-        <w:t>tatment</w:t>
-      </w:r>
-      <w:proofErr w:type="spellEnd"/>
-      <w:r>
-        <w:rPr>
-          <w:lang w:val="pl-PL"/>
-        </w:rPr>
-        <w:t xml:space="preserve"> tworzymy </w:t>
-      </w:r>
-      <w:proofErr w:type="spellStart"/>
-      <w:r>
-        <w:rPr>
-          <w:lang w:val="pl-PL"/>
-        </w:rPr>
-        <w:t>exception</w:t>
-      </w:r>
-      <w:proofErr w:type="spellEnd"/>
-      <w:r>
-        <w:rPr>
-          <w:lang w:val="pl-PL"/>
-        </w:rPr>
-        <w:t>, które może zostać wyłapane przez:</w:t>
-      </w:r>
-    </w:p>
-    <w:p>
-      <w:pPr>
-        <w:rPr>
-          <w:lang w:val="pl-PL"/>
-        </w:rPr>
-      </w:pPr>
-      <w:proofErr w:type="spellStart"/>
-      <w:r>
-        <w:rPr>
-          <w:lang w:val="pl-PL"/>
-        </w:rPr>
-        <w:t>except</w:t>
-      </w:r>
-      <w:proofErr w:type="spellEnd"/>
-      <w:r>
-        <w:rPr>
-          <w:lang w:val="pl-PL"/>
-        </w:rPr>
-        <w:t xml:space="preserve"> </w:t>
-      </w:r>
-      <w:proofErr w:type="spellStart"/>
-      <w:r>
-        <w:rPr>
-          <w:lang w:val="pl-PL"/>
-        </w:rPr>
-        <w:t>Exception</w:t>
-      </w:r>
-      <w:proofErr w:type="spellEnd"/>
-      <w:r>
-        <w:rPr>
-          <w:lang w:val="pl-PL"/>
-        </w:rPr>
-        <w:t xml:space="preserve"> as „e” i zwrócić wyłapaną wartość zwrotną z </w:t>
-      </w:r>
-      <w:proofErr w:type="spellStart"/>
-      <w:r>
-        <w:rPr>
-          <w:lang w:val="pl-PL"/>
-        </w:rPr>
-        <w:t>Exsception</w:t>
-      </w:r>
-      <w:proofErr w:type="spellEnd"/>
+        <w:t xml:space="preserve"> własnym if s</w:t>
+      </w:r>
+      <w:r>
+        <w:rPr>
+          <w:lang w:val="pl-PL"/>
+        </w:rPr>
+        <w:t>tatment tworzymy exception, które może zostać wyłapane przez:</w:t>
+      </w:r>
+    </w:p>
+    <w:p>
+      <w:pPr>
+        <w:rPr>
+          <w:lang w:val="pl-PL"/>
+        </w:rPr>
+      </w:pPr>
+      <w:r>
+        <w:rPr>
+          <w:lang w:val="pl-PL"/>
+        </w:rPr>
+        <w:t>except Exception</w:t>
+      </w:r>
+      <w:r>
+        <w:rPr>
+          <w:lang w:val="pl-PL"/>
+        </w:rPr>
+        <w:t xml:space="preserve"> as „e” i zwrócić wyłapaną wartość zwrotną z Exsception</w:t>
+      </w:r>
       <w:r>
         <w:rPr>
           <w:lang w:val="pl-PL"/>
@@ -974,97 +785,33 @@
         <w:rPr>
           <w:lang w:val="pl-PL"/>
         </w:rPr>
-        <w:t xml:space="preserve">Raczej nie należy stosować </w:t>
-      </w:r>
-      <w:proofErr w:type="spellStart"/>
-      <w:r>
-        <w:rPr>
-          <w:lang w:val="pl-PL"/>
-        </w:rPr>
-        <w:t>class</w:t>
-      </w:r>
-      <w:proofErr w:type="spellEnd"/>
-      <w:r>
-        <w:rPr>
-          <w:lang w:val="pl-PL"/>
-        </w:rPr>
-        <w:t xml:space="preserve"> </w:t>
-      </w:r>
-      <w:proofErr w:type="spellStart"/>
-      <w:r>
-        <w:rPr>
-          <w:lang w:val="pl-PL"/>
-        </w:rPr>
-        <w:t>variables</w:t>
-      </w:r>
-      <w:proofErr w:type="spellEnd"/>
-      <w:r>
-        <w:rPr>
-          <w:lang w:val="pl-PL"/>
-        </w:rPr>
-        <w:t xml:space="preserve"> bo</w:t>
-      </w:r>
-      <w:r>
-        <w:rPr>
-          <w:lang w:val="pl-PL"/>
-        </w:rPr>
-        <w:t xml:space="preserve"> ponieważ </w:t>
-      </w:r>
-      <w:proofErr w:type="spellStart"/>
-      <w:r>
-        <w:rPr>
-          <w:lang w:val="pl-PL"/>
-        </w:rPr>
-        <w:t>class</w:t>
-      </w:r>
-      <w:proofErr w:type="spellEnd"/>
-      <w:r>
-        <w:rPr>
-          <w:lang w:val="pl-PL"/>
-        </w:rPr>
-        <w:t xml:space="preserve"> </w:t>
-      </w:r>
-      <w:proofErr w:type="spellStart"/>
-      <w:r>
-        <w:rPr>
-          <w:lang w:val="pl-PL"/>
-        </w:rPr>
-        <w:t>variable</w:t>
-      </w:r>
-      <w:proofErr w:type="spellEnd"/>
-      <w:r>
-        <w:rPr>
-          <w:lang w:val="pl-PL"/>
-        </w:rPr>
-        <w:t xml:space="preserve"> jest współdzielona pomiędzy wszystkimi instancjami. </w:t>
-      </w:r>
-    </w:p>
-    <w:p>
-      <w:pPr>
-        <w:rPr>
-          <w:lang w:val="pl-PL"/>
-        </w:rPr>
-      </w:pPr>
-    </w:p>
-    <w:p>
-      <w:pPr>
-        <w:rPr>
-          <w:lang w:val="pl-PL"/>
-        </w:rPr>
-      </w:pPr>
-      <w:proofErr w:type="spellStart"/>
-      <w:r>
-        <w:rPr>
-          <w:lang w:val="pl-PL"/>
-        </w:rPr>
-        <w:t>Encapsulation</w:t>
-      </w:r>
-      <w:proofErr w:type="spellEnd"/>
-      <w:r>
-        <w:rPr>
-          <w:lang w:val="pl-PL"/>
-        </w:rPr>
-        <w:t>:</w:t>
+        <w:t>Raczej nie należy stosować class variables bo</w:t>
+      </w:r>
+      <w:r>
+        <w:rPr>
+          <w:lang w:val="pl-PL"/>
+        </w:rPr>
+        <w:t xml:space="preserve"> ponieważ class variable jest współdzielona pomiędzy wszystkimi instancjami. </w:t>
+      </w:r>
+    </w:p>
+    <w:p>
+      <w:pPr>
+        <w:rPr>
+          <w:lang w:val="pl-PL"/>
+        </w:rPr>
+      </w:pPr>
+    </w:p>
+    <w:p>
+      <w:pPr>
+        <w:rPr>
+          <w:lang w:val="pl-PL"/>
+        </w:rPr>
+      </w:pPr>
+      <w:r>
+        <w:rPr>
+          <w:lang w:val="pl-PL"/>
+        </w:rPr>
+        <w:t>Encapsulation:</w:t>
       </w:r>
     </w:p>
     <w:p>
@@ -1222,96 +969,12 @@
         <w:rPr>
           <w:lang w:val="pl-PL"/>
         </w:rPr>
-        <w:t xml:space="preserve">Ważna rzecz, przy </w:t>
-      </w:r>
-      <w:proofErr w:type="spellStart"/>
-      <w:r>
-        <w:rPr>
-          <w:lang w:val="pl-PL"/>
-        </w:rPr>
-        <w:t>inheritage</w:t>
-      </w:r>
-      <w:proofErr w:type="spellEnd"/>
-      <w:r>
-        <w:rPr>
-          <w:lang w:val="pl-PL"/>
-        </w:rPr>
-        <w:t xml:space="preserve">, jeśli mamy np. dwie funkcje o tej samej nazwie w </w:t>
-      </w:r>
-      <w:proofErr w:type="spellStart"/>
-      <w:r>
-        <w:rPr>
-          <w:lang w:val="pl-PL"/>
-        </w:rPr>
-        <w:t>parent</w:t>
-      </w:r>
-      <w:proofErr w:type="spellEnd"/>
-      <w:r>
-        <w:rPr>
-          <w:lang w:val="pl-PL"/>
-        </w:rPr>
-        <w:t xml:space="preserve"> i </w:t>
-      </w:r>
-      <w:proofErr w:type="spellStart"/>
-      <w:r>
-        <w:rPr>
-          <w:lang w:val="pl-PL"/>
-        </w:rPr>
-        <w:t>child</w:t>
-      </w:r>
-      <w:proofErr w:type="spellEnd"/>
-      <w:r>
-        <w:rPr>
-          <w:lang w:val="pl-PL"/>
-        </w:rPr>
-        <w:t xml:space="preserve">, to aby mieć dostęp do funkcji od </w:t>
-      </w:r>
-      <w:proofErr w:type="spellStart"/>
-      <w:r>
-        <w:rPr>
-          <w:lang w:val="pl-PL"/>
-        </w:rPr>
-        <w:t>parent</w:t>
-      </w:r>
-      <w:proofErr w:type="spellEnd"/>
-      <w:r>
-        <w:rPr>
-          <w:lang w:val="pl-PL"/>
-        </w:rPr>
-        <w:t xml:space="preserve"> musimy zrobić tak: super().</w:t>
-      </w:r>
-      <w:proofErr w:type="spellStart"/>
-      <w:r>
-        <w:rPr>
-          <w:lang w:val="pl-PL"/>
-        </w:rPr>
-        <w:t>call_me_funtion</w:t>
-      </w:r>
-      <w:proofErr w:type="spellEnd"/>
-      <w:r>
-        <w:rPr>
-          <w:lang w:val="pl-PL"/>
-        </w:rPr>
-        <w:t>(*</w:t>
-      </w:r>
-      <w:proofErr w:type="spellStart"/>
-      <w:r>
-        <w:rPr>
-          <w:lang w:val="pl-PL"/>
-        </w:rPr>
-        <w:t>args</w:t>
-      </w:r>
-      <w:proofErr w:type="spellEnd"/>
-      <w:r>
-        <w:rPr>
-          <w:lang w:val="pl-PL"/>
-        </w:rPr>
-        <w:t>).</w:t>
-      </w:r>
-    </w:p>
-    <w:p>
-      <w:pPr>
-        <w:pStyle w:val="NormalnyWeb"/>
+        <w:t>Ważna rzecz, przy inheritage, jeśli mamy np. dwie funkcje o tej samej nazwie w parent i child, to aby mieć dostęp do funkcji od parent musimy zrobić tak: super().call_me_funtion(*args).</w:t>
+      </w:r>
+    </w:p>
+    <w:p>
+      <w:pPr>
+        <w:pStyle w:val="NormalWeb"/>
         <w:rPr>
           <w:lang w:val="pl-PL"/>
         </w:rPr>
@@ -1372,7 +1035,7 @@
     </w:p>
     <w:p>
       <w:pPr>
-        <w:pStyle w:val="NormalnyWeb"/>
+        <w:pStyle w:val="NormalWeb"/>
         <w:rPr>
           <w:rFonts w:asciiTheme="minorHAnsi" w:hAnsiTheme="minorHAnsi" w:cstheme="minorHAnsi"/>
           <w:lang w:val="pl-PL"/>
@@ -1389,7 +1052,7 @@
     </w:p>
     <w:p>
       <w:pPr>
-        <w:pStyle w:val="NormalnyWeb"/>
+        <w:pStyle w:val="NormalWeb"/>
         <w:rPr>
           <w:rFonts w:asciiTheme="minorHAnsi" w:hAnsiTheme="minorHAnsi" w:cstheme="minorHAnsi"/>
           <w:lang w:val="pl-PL"/>
@@ -1438,7 +1101,7 @@
     </w:p>
     <w:p>
       <w:pPr>
-        <w:pStyle w:val="NormalnyWeb"/>
+        <w:pStyle w:val="NormalWeb"/>
         <w:rPr>
           <w:rFonts w:asciiTheme="minorHAnsi" w:hAnsiTheme="minorHAnsi" w:cstheme="minorHAnsi"/>
           <w:lang w:val="pl-PL"/>
@@ -1487,7 +1150,7 @@
     </w:p>
     <w:p>
       <w:pPr>
-        <w:pStyle w:val="NormalnyWeb"/>
+        <w:pStyle w:val="NormalWeb"/>
         <w:rPr>
           <w:rFonts w:asciiTheme="minorHAnsi" w:hAnsiTheme="minorHAnsi" w:cstheme="minorHAnsi"/>
           <w:lang w:val="pl-PL"/>
@@ -1496,7 +1159,7 @@
     </w:p>
     <w:p>
       <w:pPr>
-        <w:pStyle w:val="NormalnyWeb"/>
+        <w:pStyle w:val="NormalWeb"/>
         <w:rPr>
           <w:rFonts w:asciiTheme="minorHAnsi" w:hAnsiTheme="minorHAnsi" w:cstheme="minorHAnsi"/>
           <w:lang w:val="pl-PL"/>
@@ -1546,7 +1209,7 @@
     </w:p>
     <w:p>
       <w:pPr>
-        <w:pStyle w:val="NormalnyWeb"/>
+        <w:pStyle w:val="NormalWeb"/>
         <w:rPr>
           <w:rFonts w:asciiTheme="minorHAnsi" w:hAnsiTheme="minorHAnsi" w:cstheme="minorHAnsi"/>
           <w:lang w:val="pl-PL"/>
@@ -1595,7 +1258,7 @@
     </w:p>
     <w:p>
       <w:pPr>
-        <w:pStyle w:val="NormalnyWeb"/>
+        <w:pStyle w:val="NormalWeb"/>
         <w:rPr>
           <w:rFonts w:asciiTheme="minorHAnsi" w:hAnsiTheme="minorHAnsi" w:cstheme="minorHAnsi"/>
           <w:lang w:val="pl-PL"/>
@@ -1645,32 +1308,23 @@
     </w:p>
     <w:p>
       <w:pPr>
-        <w:pStyle w:val="NormalnyWeb"/>
+        <w:pStyle w:val="NormalWeb"/>
         <w:rPr>
           <w:rFonts w:asciiTheme="minorHAnsi" w:hAnsiTheme="minorHAnsi" w:cstheme="minorHAnsi"/>
           <w:lang w:val="pl-PL"/>
         </w:rPr>
       </w:pPr>
-      <w:proofErr w:type="spellStart"/>
       <w:r>
         <w:rPr>
           <w:rFonts w:asciiTheme="minorHAnsi" w:hAnsiTheme="minorHAnsi" w:cstheme="minorHAnsi"/>
           <w:lang w:val="pl-PL"/>
         </w:rPr>
-        <w:t>Functional</w:t>
-      </w:r>
-      <w:proofErr w:type="spellEnd"/>
-      <w:r>
-        <w:rPr>
-          <w:rFonts w:asciiTheme="minorHAnsi" w:hAnsiTheme="minorHAnsi" w:cstheme="minorHAnsi"/>
-          <w:lang w:val="pl-PL"/>
-        </w:rPr>
-        <w:t xml:space="preserve"> Programming</w:t>
-      </w:r>
-    </w:p>
-    <w:p>
-      <w:pPr>
-        <w:pStyle w:val="NormalnyWeb"/>
+        <w:t>Functional Programming</w:t>
+      </w:r>
+    </w:p>
+    <w:p>
+      <w:pPr>
+        <w:pStyle w:val="NormalWeb"/>
         <w:rPr>
           <w:rFonts w:asciiTheme="minorHAnsi" w:hAnsiTheme="minorHAnsi" w:cstheme="minorHAnsi"/>
           <w:lang w:val="pl-PL"/>
@@ -1719,7 +1373,7 @@
     </w:p>
     <w:p>
       <w:pPr>
-        <w:pStyle w:val="NormalnyWeb"/>
+        <w:pStyle w:val="NormalWeb"/>
         <w:rPr>
           <w:rFonts w:asciiTheme="minorHAnsi" w:hAnsiTheme="minorHAnsi" w:cstheme="minorHAnsi"/>
           <w:lang w:val="pl-PL"/>
@@ -1769,7 +1423,7 @@
     </w:p>
     <w:p>
       <w:pPr>
-        <w:pStyle w:val="NormalnyWeb"/>
+        <w:pStyle w:val="NormalWeb"/>
         <w:rPr>
           <w:rFonts w:asciiTheme="minorHAnsi" w:hAnsiTheme="minorHAnsi" w:cstheme="minorHAnsi"/>
           <w:lang w:val="pl-PL"/>
@@ -1785,7 +1439,7 @@
     </w:p>
     <w:p>
       <w:pPr>
-        <w:pStyle w:val="NormalnyWeb"/>
+        <w:pStyle w:val="NormalWeb"/>
         <w:rPr>
           <w:rFonts w:asciiTheme="minorHAnsi" w:hAnsiTheme="minorHAnsi" w:cstheme="minorHAnsi"/>
           <w:lang w:val="pl-PL"/>
@@ -1836,7 +1490,7 @@
     </w:p>
     <w:p>
       <w:pPr>
-        <w:pStyle w:val="NormalnyWeb"/>
+        <w:pStyle w:val="NormalWeb"/>
         <w:rPr>
           <w:lang w:val="pl-PL"/>
         </w:rPr>
@@ -1885,7 +1539,7 @@
     </w:p>
     <w:p>
       <w:pPr>
-        <w:pStyle w:val="NormalnyWeb"/>
+        <w:pStyle w:val="NormalWeb"/>
         <w:rPr>
           <w:noProof/>
           <w:lang w:val="pl-PL"/>
@@ -1902,7 +1556,7 @@
     </w:p>
     <w:p>
       <w:pPr>
-        <w:pStyle w:val="NormalnyWeb"/>
+        <w:pStyle w:val="NormalWeb"/>
         <w:rPr>
           <w:lang w:val="pl-PL"/>
         </w:rPr>
@@ -1951,37 +1605,21 @@
     </w:p>
     <w:p>
       <w:pPr>
-        <w:pStyle w:val="NormalnyWeb"/>
-        <w:rPr>
-          <w:lang w:val="pl-PL"/>
-        </w:rPr>
-      </w:pPr>
-      <w:proofErr w:type="spellStart"/>
-      <w:r>
-        <w:rPr>
-          <w:lang w:val="pl-PL"/>
-        </w:rPr>
-        <w:t>Filter</w:t>
-      </w:r>
-      <w:proofErr w:type="spellEnd"/>
-      <w:r>
-        <w:rPr>
-          <w:lang w:val="pl-PL"/>
-        </w:rPr>
-        <w:t xml:space="preserve"> </w:t>
-      </w:r>
-      <w:proofErr w:type="spellStart"/>
-      <w:r>
-        <w:rPr>
-          <w:lang w:val="pl-PL"/>
-        </w:rPr>
-        <w:t>function</w:t>
-      </w:r>
-      <w:proofErr w:type="spellEnd"/>
-    </w:p>
-    <w:p>
-      <w:pPr>
-        <w:pStyle w:val="NormalnyWeb"/>
+        <w:pStyle w:val="NormalWeb"/>
+        <w:rPr>
+          <w:lang w:val="pl-PL"/>
+        </w:rPr>
+      </w:pPr>
+      <w:r>
+        <w:rPr>
+          <w:lang w:val="pl-PL"/>
+        </w:rPr>
+        <w:t>Filter function</w:t>
+      </w:r>
+    </w:p>
+    <w:p>
+      <w:pPr>
+        <w:pStyle w:val="NormalWeb"/>
         <w:rPr>
           <w:lang w:val="pl-PL"/>
         </w:rPr>
@@ -2030,7 +1668,7 @@
     </w:p>
     <w:p>
       <w:pPr>
-        <w:pStyle w:val="NormalnyWeb"/>
+        <w:pStyle w:val="NormalWeb"/>
         <w:rPr>
           <w:lang w:val="pl-PL"/>
         </w:rPr>
@@ -2079,37 +1717,21 @@
     </w:p>
     <w:p>
       <w:pPr>
-        <w:pStyle w:val="NormalnyWeb"/>
-        <w:rPr>
-          <w:lang w:val="pl-PL"/>
-        </w:rPr>
-      </w:pPr>
-      <w:proofErr w:type="spellStart"/>
-      <w:r>
-        <w:rPr>
-          <w:lang w:val="pl-PL"/>
-        </w:rPr>
-        <w:t>Reduce</w:t>
-      </w:r>
-      <w:proofErr w:type="spellEnd"/>
-      <w:r>
-        <w:rPr>
-          <w:lang w:val="pl-PL"/>
-        </w:rPr>
-        <w:t xml:space="preserve"> </w:t>
-      </w:r>
-      <w:proofErr w:type="spellStart"/>
-      <w:r>
-        <w:rPr>
-          <w:lang w:val="pl-PL"/>
-        </w:rPr>
-        <w:t>function</w:t>
-      </w:r>
-      <w:proofErr w:type="spellEnd"/>
-    </w:p>
-    <w:p>
-      <w:pPr>
-        <w:pStyle w:val="NormalnyWeb"/>
+        <w:pStyle w:val="NormalWeb"/>
+        <w:rPr>
+          <w:lang w:val="pl-PL"/>
+        </w:rPr>
+      </w:pPr>
+      <w:r>
+        <w:rPr>
+          <w:lang w:val="pl-PL"/>
+        </w:rPr>
+        <w:t>Reduce function</w:t>
+      </w:r>
+    </w:p>
+    <w:p>
+      <w:pPr>
+        <w:pStyle w:val="NormalWeb"/>
         <w:rPr>
           <w:lang w:val="pl-PL"/>
         </w:rPr>
@@ -2159,7 +1781,7 @@
     </w:p>
     <w:p>
       <w:pPr>
-        <w:pStyle w:val="NormalnyWeb"/>
+        <w:pStyle w:val="NormalWeb"/>
         <w:rPr>
           <w:noProof/>
           <w:lang w:val="pl-PL"/>
@@ -2175,7 +1797,7 @@
     </w:p>
     <w:p>
       <w:pPr>
-        <w:pStyle w:val="NormalnyWeb"/>
+        <w:pStyle w:val="NormalWeb"/>
         <w:rPr>
           <w:noProof/>
           <w:lang w:val="pl-PL"/>
@@ -2225,61 +1847,61 @@
     </w:p>
     <w:p>
       <w:pPr>
-        <w:pStyle w:val="NormalnyWeb"/>
-        <w:rPr>
-          <w:noProof/>
-          <w:lang w:val="pl-PL"/>
-        </w:rPr>
-      </w:pPr>
-    </w:p>
-    <w:p>
-      <w:pPr>
-        <w:pStyle w:val="NormalnyWeb"/>
-        <w:rPr>
-          <w:noProof/>
-          <w:lang w:val="pl-PL"/>
-        </w:rPr>
-      </w:pPr>
-    </w:p>
-    <w:p>
-      <w:pPr>
-        <w:pStyle w:val="NormalnyWeb"/>
-        <w:rPr>
-          <w:noProof/>
-          <w:lang w:val="pl-PL"/>
-        </w:rPr>
-      </w:pPr>
-    </w:p>
-    <w:p>
-      <w:pPr>
-        <w:pStyle w:val="NormalnyWeb"/>
-        <w:rPr>
-          <w:noProof/>
-          <w:lang w:val="pl-PL"/>
-        </w:rPr>
-      </w:pPr>
-    </w:p>
-    <w:p>
-      <w:pPr>
-        <w:pStyle w:val="NormalnyWeb"/>
-        <w:rPr>
-          <w:noProof/>
-          <w:lang w:val="pl-PL"/>
-        </w:rPr>
-      </w:pPr>
-    </w:p>
-    <w:p>
-      <w:pPr>
-        <w:pStyle w:val="NormalnyWeb"/>
-        <w:rPr>
-          <w:noProof/>
-          <w:lang w:val="pl-PL"/>
-        </w:rPr>
-      </w:pPr>
-    </w:p>
-    <w:p>
-      <w:pPr>
-        <w:pStyle w:val="NormalnyWeb"/>
+        <w:pStyle w:val="NormalWeb"/>
+        <w:rPr>
+          <w:noProof/>
+          <w:lang w:val="pl-PL"/>
+        </w:rPr>
+      </w:pPr>
+    </w:p>
+    <w:p>
+      <w:pPr>
+        <w:pStyle w:val="NormalWeb"/>
+        <w:rPr>
+          <w:noProof/>
+          <w:lang w:val="pl-PL"/>
+        </w:rPr>
+      </w:pPr>
+    </w:p>
+    <w:p>
+      <w:pPr>
+        <w:pStyle w:val="NormalWeb"/>
+        <w:rPr>
+          <w:noProof/>
+          <w:lang w:val="pl-PL"/>
+        </w:rPr>
+      </w:pPr>
+    </w:p>
+    <w:p>
+      <w:pPr>
+        <w:pStyle w:val="NormalWeb"/>
+        <w:rPr>
+          <w:noProof/>
+          <w:lang w:val="pl-PL"/>
+        </w:rPr>
+      </w:pPr>
+    </w:p>
+    <w:p>
+      <w:pPr>
+        <w:pStyle w:val="NormalWeb"/>
+        <w:rPr>
+          <w:noProof/>
+          <w:lang w:val="pl-PL"/>
+        </w:rPr>
+      </w:pPr>
+    </w:p>
+    <w:p>
+      <w:pPr>
+        <w:pStyle w:val="NormalWeb"/>
+        <w:rPr>
+          <w:noProof/>
+          <w:lang w:val="pl-PL"/>
+        </w:rPr>
+      </w:pPr>
+    </w:p>
+    <w:p>
+      <w:pPr>
+        <w:pStyle w:val="NormalWeb"/>
         <w:rPr>
           <w:noProof/>
           <w:lang w:val="pl-PL"/>
@@ -2296,7 +1918,7 @@
     </w:p>
     <w:p>
       <w:pPr>
-        <w:pStyle w:val="NormalnyWeb"/>
+        <w:pStyle w:val="NormalWeb"/>
         <w:rPr>
           <w:lang w:val="pl-PL"/>
         </w:rPr>
@@ -2345,37 +1967,21 @@
     </w:p>
     <w:p>
       <w:pPr>
-        <w:pStyle w:val="NormalnyWeb"/>
-        <w:rPr>
-          <w:lang w:val="pl-PL"/>
-        </w:rPr>
-      </w:pPr>
-      <w:proofErr w:type="spellStart"/>
-      <w:r>
-        <w:rPr>
-          <w:lang w:val="pl-PL"/>
-        </w:rPr>
-        <w:t>Pure</w:t>
-      </w:r>
-      <w:proofErr w:type="spellEnd"/>
-      <w:r>
-        <w:rPr>
-          <w:lang w:val="pl-PL"/>
-        </w:rPr>
-        <w:t xml:space="preserve"> </w:t>
-      </w:r>
-      <w:proofErr w:type="spellStart"/>
-      <w:r>
-        <w:rPr>
-          <w:lang w:val="pl-PL"/>
-        </w:rPr>
-        <w:t>Fucntions</w:t>
-      </w:r>
-      <w:proofErr w:type="spellEnd"/>
-    </w:p>
-    <w:p>
-      <w:pPr>
-        <w:pStyle w:val="NormalnyWeb"/>
+        <w:pStyle w:val="NormalWeb"/>
+        <w:rPr>
+          <w:lang w:val="pl-PL"/>
+        </w:rPr>
+      </w:pPr>
+      <w:r>
+        <w:rPr>
+          <w:lang w:val="pl-PL"/>
+        </w:rPr>
+        <w:t>Pure Fucntions</w:t>
+      </w:r>
+    </w:p>
+    <w:p>
+      <w:pPr>
+        <w:pStyle w:val="NormalWeb"/>
         <w:rPr>
           <w:lang w:val="pl-PL"/>
         </w:rPr>
@@ -2424,7 +2030,7 @@
     </w:p>
     <w:p>
       <w:pPr>
-        <w:pStyle w:val="NormalnyWeb"/>
+        <w:pStyle w:val="NormalWeb"/>
         <w:rPr>
           <w:lang w:val="pl-PL"/>
         </w:rPr>
@@ -2474,7 +2080,7 @@
     </w:p>
     <w:p>
       <w:pPr>
-        <w:pStyle w:val="NormalnyWeb"/>
+        <w:pStyle w:val="NormalWeb"/>
         <w:rPr>
           <w:lang w:val="pl-PL"/>
         </w:rPr>
@@ -2524,100 +2130,99 @@
     </w:p>
     <w:p>
       <w:pPr>
-        <w:pStyle w:val="NormalnyWeb"/>
-        <w:rPr>
-          <w:lang w:val="pl-PL"/>
-        </w:rPr>
-      </w:pPr>
-    </w:p>
-    <w:p>
-      <w:pPr>
-        <w:pStyle w:val="NormalnyWeb"/>
-        <w:rPr>
-          <w:lang w:val="pl-PL"/>
-        </w:rPr>
-      </w:pPr>
-    </w:p>
-    <w:p>
-      <w:pPr>
-        <w:pStyle w:val="NormalnyWeb"/>
-        <w:rPr>
-          <w:lang w:val="pl-PL"/>
-        </w:rPr>
-      </w:pPr>
-    </w:p>
-    <w:p>
-      <w:pPr>
-        <w:pStyle w:val="NormalnyWeb"/>
-        <w:rPr>
-          <w:lang w:val="pl-PL"/>
-        </w:rPr>
-      </w:pPr>
-    </w:p>
-    <w:p>
-      <w:pPr>
-        <w:pStyle w:val="NormalnyWeb"/>
-        <w:rPr>
-          <w:lang w:val="pl-PL"/>
-        </w:rPr>
-      </w:pPr>
-    </w:p>
-    <w:p>
-      <w:pPr>
-        <w:pStyle w:val="NormalnyWeb"/>
-        <w:rPr>
-          <w:lang w:val="pl-PL"/>
-        </w:rPr>
-      </w:pPr>
-    </w:p>
-    <w:p>
-      <w:pPr>
-        <w:pStyle w:val="NormalnyWeb"/>
-        <w:rPr>
-          <w:lang w:val="pl-PL"/>
-        </w:rPr>
-      </w:pPr>
-    </w:p>
-    <w:p>
-      <w:pPr>
-        <w:pStyle w:val="NormalnyWeb"/>
-        <w:rPr>
-          <w:lang w:val="pl-PL"/>
-        </w:rPr>
-      </w:pPr>
-    </w:p>
-    <w:p>
-      <w:pPr>
-        <w:pStyle w:val="NormalnyWeb"/>
-        <w:rPr>
-          <w:lang w:val="pl-PL"/>
-        </w:rPr>
-      </w:pPr>
-    </w:p>
-    <w:p>
-      <w:pPr>
-        <w:pStyle w:val="NormalnyWeb"/>
-        <w:rPr>
-          <w:lang w:val="pl-PL"/>
-        </w:rPr>
-      </w:pPr>
-    </w:p>
-    <w:p>
-      <w:pPr>
-        <w:pStyle w:val="NormalnyWeb"/>
-        <w:rPr>
-          <w:lang w:val="pl-PL"/>
-        </w:rPr>
-      </w:pPr>
-    </w:p>
-    <w:p>
-      <w:pPr>
-        <w:pStyle w:val="NormalnyWeb"/>
-        <w:rPr>
-          <w:lang w:val="pl-PL"/>
-        </w:rPr>
-      </w:pPr>
-      <w:proofErr w:type="spellStart"/>
+        <w:pStyle w:val="NormalWeb"/>
+        <w:rPr>
+          <w:lang w:val="pl-PL"/>
+        </w:rPr>
+      </w:pPr>
+    </w:p>
+    <w:p>
+      <w:pPr>
+        <w:pStyle w:val="NormalWeb"/>
+        <w:rPr>
+          <w:lang w:val="pl-PL"/>
+        </w:rPr>
+      </w:pPr>
+    </w:p>
+    <w:p>
+      <w:pPr>
+        <w:pStyle w:val="NormalWeb"/>
+        <w:rPr>
+          <w:lang w:val="pl-PL"/>
+        </w:rPr>
+      </w:pPr>
+    </w:p>
+    <w:p>
+      <w:pPr>
+        <w:pStyle w:val="NormalWeb"/>
+        <w:rPr>
+          <w:lang w:val="pl-PL"/>
+        </w:rPr>
+      </w:pPr>
+    </w:p>
+    <w:p>
+      <w:pPr>
+        <w:pStyle w:val="NormalWeb"/>
+        <w:rPr>
+          <w:lang w:val="pl-PL"/>
+        </w:rPr>
+      </w:pPr>
+    </w:p>
+    <w:p>
+      <w:pPr>
+        <w:pStyle w:val="NormalWeb"/>
+        <w:rPr>
+          <w:lang w:val="pl-PL"/>
+        </w:rPr>
+      </w:pPr>
+    </w:p>
+    <w:p>
+      <w:pPr>
+        <w:pStyle w:val="NormalWeb"/>
+        <w:rPr>
+          <w:lang w:val="pl-PL"/>
+        </w:rPr>
+      </w:pPr>
+    </w:p>
+    <w:p>
+      <w:pPr>
+        <w:pStyle w:val="NormalWeb"/>
+        <w:rPr>
+          <w:lang w:val="pl-PL"/>
+        </w:rPr>
+      </w:pPr>
+    </w:p>
+    <w:p>
+      <w:pPr>
+        <w:pStyle w:val="NormalWeb"/>
+        <w:rPr>
+          <w:lang w:val="pl-PL"/>
+        </w:rPr>
+      </w:pPr>
+    </w:p>
+    <w:p>
+      <w:pPr>
+        <w:pStyle w:val="NormalWeb"/>
+        <w:rPr>
+          <w:lang w:val="pl-PL"/>
+        </w:rPr>
+      </w:pPr>
+    </w:p>
+    <w:p>
+      <w:pPr>
+        <w:pStyle w:val="NormalWeb"/>
+        <w:rPr>
+          <w:lang w:val="pl-PL"/>
+        </w:rPr>
+      </w:pPr>
+    </w:p>
+    <w:p>
+      <w:pPr>
+        <w:pStyle w:val="NormalWeb"/>
+        <w:rPr>
+          <w:lang w:val="pl-PL"/>
+        </w:rPr>
+      </w:pPr>
       <w:r>
         <w:rPr>
           <w:lang w:val="pl-PL"/>
@@ -2625,11 +2230,10 @@
         <w:lastRenderedPageBreak/>
         <w:t>Memoization</w:t>
       </w:r>
-      <w:proofErr w:type="spellEnd"/>
-    </w:p>
-    <w:p>
-      <w:pPr>
-        <w:pStyle w:val="NormalnyWeb"/>
+    </w:p>
+    <w:p>
+      <w:pPr>
+        <w:pStyle w:val="NormalWeb"/>
         <w:rPr>
           <w:lang w:val="pl-PL"/>
         </w:rPr>
@@ -2678,7 +2282,7 @@
     </w:p>
     <w:p>
       <w:pPr>
-        <w:pStyle w:val="NormalnyWeb"/>
+        <w:pStyle w:val="NormalWeb"/>
         <w:rPr>
           <w:lang w:val="pl-PL"/>
         </w:rPr>
@@ -2727,110 +2331,102 @@
     </w:p>
     <w:p>
       <w:pPr>
-        <w:pStyle w:val="NormalnyWeb"/>
-        <w:rPr>
-          <w:lang w:val="pl-PL"/>
-        </w:rPr>
-      </w:pPr>
-    </w:p>
-    <w:p>
-      <w:pPr>
-        <w:pStyle w:val="NormalnyWeb"/>
-        <w:rPr>
-          <w:lang w:val="pl-PL"/>
-        </w:rPr>
-      </w:pPr>
-    </w:p>
-    <w:p>
-      <w:pPr>
-        <w:pStyle w:val="NormalnyWeb"/>
-        <w:rPr>
-          <w:lang w:val="pl-PL"/>
-        </w:rPr>
-      </w:pPr>
-    </w:p>
-    <w:p>
-      <w:pPr>
-        <w:pStyle w:val="NormalnyWeb"/>
-        <w:rPr>
-          <w:lang w:val="pl-PL"/>
-        </w:rPr>
-      </w:pPr>
-    </w:p>
-    <w:p>
-      <w:pPr>
-        <w:pStyle w:val="NormalnyWeb"/>
-        <w:rPr>
-          <w:lang w:val="pl-PL"/>
-        </w:rPr>
-      </w:pPr>
-    </w:p>
-    <w:p>
-      <w:pPr>
-        <w:pStyle w:val="NormalnyWeb"/>
-        <w:rPr>
-          <w:lang w:val="pl-PL"/>
-        </w:rPr>
-      </w:pPr>
-    </w:p>
-    <w:p>
-      <w:pPr>
-        <w:pStyle w:val="NormalnyWeb"/>
-        <w:rPr>
-          <w:lang w:val="pl-PL"/>
-        </w:rPr>
-      </w:pPr>
-    </w:p>
-    <w:p>
-      <w:pPr>
-        <w:pStyle w:val="NormalnyWeb"/>
-        <w:rPr>
-          <w:lang w:val="pl-PL"/>
-        </w:rPr>
-      </w:pPr>
-    </w:p>
-    <w:p>
-      <w:pPr>
-        <w:pStyle w:val="NormalnyWeb"/>
-        <w:rPr>
-          <w:lang w:val="pl-PL"/>
-        </w:rPr>
-      </w:pPr>
-    </w:p>
-    <w:p>
-      <w:pPr>
-        <w:pStyle w:val="NormalnyWeb"/>
-        <w:rPr>
-          <w:lang w:val="pl-PL"/>
-        </w:rPr>
-      </w:pPr>
-    </w:p>
-    <w:p>
-      <w:pPr>
-        <w:pStyle w:val="NormalnyWeb"/>
-        <w:rPr>
-          <w:lang w:val="pl-PL"/>
-        </w:rPr>
-      </w:pPr>
-      <w:proofErr w:type="spellStart"/>
+        <w:pStyle w:val="NormalWeb"/>
+        <w:rPr>
+          <w:lang w:val="pl-PL"/>
+        </w:rPr>
+      </w:pPr>
+    </w:p>
+    <w:p>
+      <w:pPr>
+        <w:pStyle w:val="NormalWeb"/>
+        <w:rPr>
+          <w:lang w:val="pl-PL"/>
+        </w:rPr>
+      </w:pPr>
+    </w:p>
+    <w:p>
+      <w:pPr>
+        <w:pStyle w:val="NormalWeb"/>
+        <w:rPr>
+          <w:lang w:val="pl-PL"/>
+        </w:rPr>
+      </w:pPr>
+    </w:p>
+    <w:p>
+      <w:pPr>
+        <w:pStyle w:val="NormalWeb"/>
+        <w:rPr>
+          <w:lang w:val="pl-PL"/>
+        </w:rPr>
+      </w:pPr>
+    </w:p>
+    <w:p>
+      <w:pPr>
+        <w:pStyle w:val="NormalWeb"/>
+        <w:rPr>
+          <w:lang w:val="pl-PL"/>
+        </w:rPr>
+      </w:pPr>
+    </w:p>
+    <w:p>
+      <w:pPr>
+        <w:pStyle w:val="NormalWeb"/>
+        <w:rPr>
+          <w:lang w:val="pl-PL"/>
+        </w:rPr>
+      </w:pPr>
+    </w:p>
+    <w:p>
+      <w:pPr>
+        <w:pStyle w:val="NormalWeb"/>
+        <w:rPr>
+          <w:lang w:val="pl-PL"/>
+        </w:rPr>
+      </w:pPr>
+    </w:p>
+    <w:p>
+      <w:pPr>
+        <w:pStyle w:val="NormalWeb"/>
+        <w:rPr>
+          <w:lang w:val="pl-PL"/>
+        </w:rPr>
+      </w:pPr>
+    </w:p>
+    <w:p>
+      <w:pPr>
+        <w:pStyle w:val="NormalWeb"/>
+        <w:rPr>
+          <w:lang w:val="pl-PL"/>
+        </w:rPr>
+      </w:pPr>
+    </w:p>
+    <w:p>
+      <w:pPr>
+        <w:pStyle w:val="NormalWeb"/>
+        <w:rPr>
+          <w:lang w:val="pl-PL"/>
+        </w:rPr>
+      </w:pPr>
+    </w:p>
+    <w:p>
+      <w:pPr>
+        <w:pStyle w:val="NormalWeb"/>
+        <w:rPr>
+          <w:lang w:val="pl-PL"/>
+        </w:rPr>
+      </w:pPr>
       <w:r>
         <w:rPr>
           <w:lang w:val="pl-PL"/>
         </w:rPr>
         <w:lastRenderedPageBreak/>
-        <w:t>Recurrsion</w:t>
-      </w:r>
-      <w:proofErr w:type="spellEnd"/>
-      <w:r>
-        <w:rPr>
-          <w:lang w:val="pl-PL"/>
-        </w:rPr>
-        <w:t xml:space="preserve"> – Jezu Chryste</w:t>
-      </w:r>
-    </w:p>
-    <w:p>
-      <w:pPr>
-        <w:pStyle w:val="NormalnyWeb"/>
+        <w:t>Recurrsion – Jezu Chryste</w:t>
+      </w:r>
+    </w:p>
+    <w:p>
+      <w:pPr>
+        <w:pStyle w:val="NormalWeb"/>
         <w:rPr>
           <w:lang w:val="pl-PL"/>
         </w:rPr>
@@ -2879,7 +2475,7 @@
     </w:p>
     <w:p>
       <w:pPr>
-        <w:pStyle w:val="NormalnyWeb"/>
+        <w:pStyle w:val="NormalWeb"/>
         <w:rPr>
           <w:lang w:val="pl-PL"/>
         </w:rPr>
@@ -2928,7 +2524,7 @@
     </w:p>
     <w:p>
       <w:pPr>
-        <w:pStyle w:val="NormalnyWeb"/>
+        <w:pStyle w:val="NormalWeb"/>
         <w:rPr>
           <w:sz w:val="20"/>
           <w:szCs w:val="20"/>
@@ -2941,113 +2537,23 @@
           <w:szCs w:val="20"/>
           <w:lang w:val="pl-PL"/>
         </w:rPr>
-        <w:t xml:space="preserve">Tak jak tłumaczy </w:t>
-      </w:r>
-      <w:proofErr w:type="spellStart"/>
+        <w:t xml:space="preserve">Tak jak tłumaczy Chatgpt, </w:t>
+      </w:r>
       <w:r>
         <w:rPr>
           <w:sz w:val="20"/>
           <w:szCs w:val="20"/>
           <w:lang w:val="pl-PL"/>
         </w:rPr>
-        <w:t>Chatgpt</w:t>
-      </w:r>
-      <w:proofErr w:type="spellEnd"/>
+        <w:t xml:space="preserve">najpierw tworzymy base case, które zaprzestanie Infinite loopa. W tym wypadku, obliczamy silnie dla danej liczby. A więc mamy warunek, że jeśli x == 9 albo 1 to zwraca nam 1. Jeśli nie to x np. 5 mnożymy przez </w:t>
+      </w:r>
       <w:r>
         <w:rPr>
           <w:sz w:val="20"/>
           <w:szCs w:val="20"/>
           <w:lang w:val="pl-PL"/>
         </w:rPr>
-        <w:t xml:space="preserve">, </w:t>
-      </w:r>
-      <w:r>
-        <w:rPr>
-          <w:sz w:val="20"/>
-          <w:szCs w:val="20"/>
-          <w:lang w:val="pl-PL"/>
-        </w:rPr>
-        <w:t xml:space="preserve">najpierw tworzymy </w:t>
-      </w:r>
-      <w:proofErr w:type="spellStart"/>
-      <w:r>
-        <w:rPr>
-          <w:sz w:val="20"/>
-          <w:szCs w:val="20"/>
-          <w:lang w:val="pl-PL"/>
-        </w:rPr>
-        <w:t>base</w:t>
-      </w:r>
-      <w:proofErr w:type="spellEnd"/>
-      <w:r>
-        <w:rPr>
-          <w:sz w:val="20"/>
-          <w:szCs w:val="20"/>
-          <w:lang w:val="pl-PL"/>
-        </w:rPr>
-        <w:t xml:space="preserve"> </w:t>
-      </w:r>
-      <w:proofErr w:type="spellStart"/>
-      <w:r>
-        <w:rPr>
-          <w:sz w:val="20"/>
-          <w:szCs w:val="20"/>
-          <w:lang w:val="pl-PL"/>
-        </w:rPr>
-        <w:t>case</w:t>
-      </w:r>
-      <w:proofErr w:type="spellEnd"/>
-      <w:r>
-        <w:rPr>
-          <w:sz w:val="20"/>
-          <w:szCs w:val="20"/>
-          <w:lang w:val="pl-PL"/>
-        </w:rPr>
-        <w:t xml:space="preserve">, które zaprzestanie Infinite </w:t>
-      </w:r>
-      <w:proofErr w:type="spellStart"/>
-      <w:r>
-        <w:rPr>
-          <w:sz w:val="20"/>
-          <w:szCs w:val="20"/>
-          <w:lang w:val="pl-PL"/>
-        </w:rPr>
-        <w:t>loopa</w:t>
-      </w:r>
-      <w:proofErr w:type="spellEnd"/>
-      <w:r>
-        <w:rPr>
-          <w:sz w:val="20"/>
-          <w:szCs w:val="20"/>
-          <w:lang w:val="pl-PL"/>
-        </w:rPr>
-        <w:t xml:space="preserve">. W tym wypadku, obliczamy silnie dla danej liczby. A więc mamy warunek, że jeśli x == 9 albo 1 to zwraca nam 1. Jeśli nie to x np. 5 mnożymy przez </w:t>
-      </w:r>
-      <w:r>
-        <w:rPr>
-          <w:sz w:val="20"/>
-          <w:szCs w:val="20"/>
-          <w:lang w:val="pl-PL"/>
-        </w:rPr>
-        <w:t xml:space="preserve">wezwaną funkcję, która zwraca x -1, czyli 4. Itd. Az nie zostanie spełniony warunek </w:t>
-      </w:r>
-      <w:proofErr w:type="spellStart"/>
-      <w:r>
-        <w:rPr>
-          <w:sz w:val="20"/>
-          <w:szCs w:val="20"/>
-          <w:lang w:val="pl-PL"/>
-        </w:rPr>
-        <w:t>base</w:t>
-      </w:r>
-      <w:proofErr w:type="spellEnd"/>
-      <w:r>
-        <w:rPr>
-          <w:sz w:val="20"/>
-          <w:szCs w:val="20"/>
-          <w:lang w:val="pl-PL"/>
-        </w:rPr>
-        <w:t xml:space="preserve">. </w:t>
+        <w:t xml:space="preserve">wezwaną funkcję, która zwraca x -1, czyli 4. Itd. Az nie zostanie spełniony warunek base. </w:t>
       </w:r>
       <w:r>
         <w:rPr>
@@ -3085,7 +2591,7 @@
     </w:p>
     <w:p>
       <w:pPr>
-        <w:pStyle w:val="NormalnyWeb"/>
+        <w:pStyle w:val="NormalWeb"/>
         <w:rPr>
           <w:lang w:val="pl-PL"/>
         </w:rPr>
@@ -3135,7 +2641,7 @@
     </w:p>
     <w:p>
       <w:pPr>
-        <w:pStyle w:val="NormalnyWeb"/>
+        <w:pStyle w:val="NormalWeb"/>
         <w:rPr>
           <w:lang w:val="pl-PL"/>
         </w:rPr>
@@ -3226,7 +2732,7 @@
     </w:p>
     <w:p>
       <w:pPr>
-        <w:pStyle w:val="NormalnyWeb"/>
+        <w:pStyle w:val="NormalWeb"/>
         <w:rPr>
           <w:noProof/>
         </w:rPr>
@@ -3284,87 +2790,87 @@
     </w:p>
     <w:p>
       <w:pPr>
-        <w:pStyle w:val="NormalnyWeb"/>
-        <w:rPr>
-          <w:noProof/>
-        </w:rPr>
-      </w:pPr>
-    </w:p>
-    <w:p>
-      <w:pPr>
-        <w:pStyle w:val="NormalnyWeb"/>
-        <w:rPr>
-          <w:noProof/>
-        </w:rPr>
-      </w:pPr>
-    </w:p>
-    <w:p>
-      <w:pPr>
-        <w:pStyle w:val="NormalnyWeb"/>
-        <w:rPr>
-          <w:noProof/>
-        </w:rPr>
-      </w:pPr>
-    </w:p>
-    <w:p>
-      <w:pPr>
-        <w:pStyle w:val="NormalnyWeb"/>
-        <w:rPr>
-          <w:noProof/>
-        </w:rPr>
-      </w:pPr>
-    </w:p>
-    <w:p>
-      <w:pPr>
-        <w:pStyle w:val="NormalnyWeb"/>
-        <w:rPr>
-          <w:noProof/>
-        </w:rPr>
-      </w:pPr>
-    </w:p>
-    <w:p>
-      <w:pPr>
-        <w:pStyle w:val="NormalnyWeb"/>
-        <w:rPr>
-          <w:noProof/>
-        </w:rPr>
-      </w:pPr>
-    </w:p>
-    <w:p>
-      <w:pPr>
-        <w:pStyle w:val="NormalnyWeb"/>
-        <w:rPr>
-          <w:noProof/>
-        </w:rPr>
-      </w:pPr>
-    </w:p>
-    <w:p>
-      <w:pPr>
-        <w:pStyle w:val="NormalnyWeb"/>
-        <w:rPr>
-          <w:noProof/>
-        </w:rPr>
-      </w:pPr>
-    </w:p>
-    <w:p>
-      <w:pPr>
-        <w:pStyle w:val="NormalnyWeb"/>
-        <w:rPr>
-          <w:noProof/>
-        </w:rPr>
-      </w:pPr>
-    </w:p>
-    <w:p>
-      <w:pPr>
-        <w:pStyle w:val="NormalnyWeb"/>
-        <w:rPr>
-          <w:noProof/>
-        </w:rPr>
-      </w:pPr>
-    </w:p>
-    <w:p>
-      <w:pPr>
-        <w:pStyle w:val="NormalnyWeb"/>
+        <w:pStyle w:val="NormalWeb"/>
+        <w:rPr>
+          <w:noProof/>
+        </w:rPr>
+      </w:pPr>
+    </w:p>
+    <w:p>
+      <w:pPr>
+        <w:pStyle w:val="NormalWeb"/>
+        <w:rPr>
+          <w:noProof/>
+        </w:rPr>
+      </w:pPr>
+    </w:p>
+    <w:p>
+      <w:pPr>
+        <w:pStyle w:val="NormalWeb"/>
+        <w:rPr>
+          <w:noProof/>
+        </w:rPr>
+      </w:pPr>
+    </w:p>
+    <w:p>
+      <w:pPr>
+        <w:pStyle w:val="NormalWeb"/>
+        <w:rPr>
+          <w:noProof/>
+        </w:rPr>
+      </w:pPr>
+    </w:p>
+    <w:p>
+      <w:pPr>
+        <w:pStyle w:val="NormalWeb"/>
+        <w:rPr>
+          <w:noProof/>
+        </w:rPr>
+      </w:pPr>
+    </w:p>
+    <w:p>
+      <w:pPr>
+        <w:pStyle w:val="NormalWeb"/>
+        <w:rPr>
+          <w:noProof/>
+        </w:rPr>
+      </w:pPr>
+    </w:p>
+    <w:p>
+      <w:pPr>
+        <w:pStyle w:val="NormalWeb"/>
+        <w:rPr>
+          <w:noProof/>
+        </w:rPr>
+      </w:pPr>
+    </w:p>
+    <w:p>
+      <w:pPr>
+        <w:pStyle w:val="NormalWeb"/>
+        <w:rPr>
+          <w:noProof/>
+        </w:rPr>
+      </w:pPr>
+    </w:p>
+    <w:p>
+      <w:pPr>
+        <w:pStyle w:val="NormalWeb"/>
+        <w:rPr>
+          <w:noProof/>
+        </w:rPr>
+      </w:pPr>
+    </w:p>
+    <w:p>
+      <w:pPr>
+        <w:pStyle w:val="NormalWeb"/>
+        <w:rPr>
+          <w:noProof/>
+        </w:rPr>
+      </w:pPr>
+    </w:p>
+    <w:p>
+      <w:pPr>
+        <w:pStyle w:val="NormalWeb"/>
         <w:rPr>
           <w:noProof/>
         </w:rPr>
@@ -3379,7 +2885,7 @@
     </w:p>
     <w:p>
       <w:pPr>
-        <w:pStyle w:val="NormalnyWeb"/>
+        <w:pStyle w:val="NormalWeb"/>
       </w:pPr>
       <w:r>
         <w:rPr>
@@ -3424,7 +2930,7 @@
     </w:p>
     <w:p>
       <w:pPr>
-        <w:pStyle w:val="NormalnyWeb"/>
+        <w:pStyle w:val="NormalWeb"/>
       </w:pPr>
       <w:r>
         <w:rPr>
@@ -3470,62 +2976,62 @@
     </w:p>
     <w:p>
       <w:pPr>
-        <w:pStyle w:val="NormalnyWeb"/>
-      </w:pPr>
-    </w:p>
-    <w:p>
-      <w:pPr>
-        <w:pStyle w:val="NormalnyWeb"/>
-      </w:pPr>
-    </w:p>
-    <w:p>
-      <w:pPr>
-        <w:pStyle w:val="NormalnyWeb"/>
-      </w:pPr>
-    </w:p>
-    <w:p>
-      <w:pPr>
-        <w:pStyle w:val="NormalnyWeb"/>
-      </w:pPr>
-    </w:p>
-    <w:p>
-      <w:pPr>
-        <w:pStyle w:val="NormalnyWeb"/>
-      </w:pPr>
-    </w:p>
-    <w:p>
-      <w:pPr>
-        <w:pStyle w:val="NormalnyWeb"/>
-      </w:pPr>
-    </w:p>
-    <w:p>
-      <w:pPr>
-        <w:pStyle w:val="NormalnyWeb"/>
-      </w:pPr>
-    </w:p>
-    <w:p>
-      <w:pPr>
-        <w:pStyle w:val="NormalnyWeb"/>
-      </w:pPr>
-    </w:p>
-    <w:p>
-      <w:pPr>
-        <w:pStyle w:val="NormalnyWeb"/>
-      </w:pPr>
-    </w:p>
-    <w:p>
-      <w:pPr>
-        <w:pStyle w:val="NormalnyWeb"/>
-      </w:pPr>
-    </w:p>
-    <w:p>
-      <w:pPr>
-        <w:pStyle w:val="NormalnyWeb"/>
-      </w:pPr>
-    </w:p>
-    <w:p>
-      <w:pPr>
-        <w:pStyle w:val="NormalnyWeb"/>
+        <w:pStyle w:val="NormalWeb"/>
+      </w:pPr>
+    </w:p>
+    <w:p>
+      <w:pPr>
+        <w:pStyle w:val="NormalWeb"/>
+      </w:pPr>
+    </w:p>
+    <w:p>
+      <w:pPr>
+        <w:pStyle w:val="NormalWeb"/>
+      </w:pPr>
+    </w:p>
+    <w:p>
+      <w:pPr>
+        <w:pStyle w:val="NormalWeb"/>
+      </w:pPr>
+    </w:p>
+    <w:p>
+      <w:pPr>
+        <w:pStyle w:val="NormalWeb"/>
+      </w:pPr>
+    </w:p>
+    <w:p>
+      <w:pPr>
+        <w:pStyle w:val="NormalWeb"/>
+      </w:pPr>
+    </w:p>
+    <w:p>
+      <w:pPr>
+        <w:pStyle w:val="NormalWeb"/>
+      </w:pPr>
+    </w:p>
+    <w:p>
+      <w:pPr>
+        <w:pStyle w:val="NormalWeb"/>
+      </w:pPr>
+    </w:p>
+    <w:p>
+      <w:pPr>
+        <w:pStyle w:val="NormalWeb"/>
+      </w:pPr>
+    </w:p>
+    <w:p>
+      <w:pPr>
+        <w:pStyle w:val="NormalWeb"/>
+      </w:pPr>
+    </w:p>
+    <w:p>
+      <w:pPr>
+        <w:pStyle w:val="NormalWeb"/>
+      </w:pPr>
+    </w:p>
+    <w:p>
+      <w:pPr>
+        <w:pStyle w:val="NormalWeb"/>
         <w:rPr>
           <w:b/>
           <w:bCs/>
@@ -3546,7 +3052,7 @@
     </w:p>
     <w:p>
       <w:pPr>
-        <w:pStyle w:val="NormalnyWeb"/>
+        <w:pStyle w:val="NormalWeb"/>
         <w:rPr>
           <w:b/>
           <w:bCs/>
@@ -3597,7 +3103,7 @@
     </w:p>
     <w:p>
       <w:pPr>
-        <w:pStyle w:val="NormalnyWeb"/>
+        <w:pStyle w:val="NormalWeb"/>
         <w:rPr>
           <w:b/>
           <w:bCs/>
@@ -3648,7 +3154,7 @@
     </w:p>
     <w:p>
       <w:pPr>
-        <w:pStyle w:val="NormalnyWeb"/>
+        <w:pStyle w:val="NormalWeb"/>
         <w:rPr>
           <w:b/>
           <w:bCs/>
@@ -3699,18 +3205,18 @@
     </w:p>
     <w:p>
       <w:pPr>
-        <w:pStyle w:val="NormalnyWeb"/>
-        <w:rPr>
-          <w:b/>
-          <w:bCs/>
-          <w:sz w:val="32"/>
-          <w:szCs w:val="32"/>
-        </w:rPr>
-      </w:pPr>
-    </w:p>
-    <w:p>
-      <w:pPr>
-        <w:pStyle w:val="NormalnyWeb"/>
+        <w:pStyle w:val="NormalWeb"/>
+        <w:rPr>
+          <w:b/>
+          <w:bCs/>
+          <w:sz w:val="32"/>
+          <w:szCs w:val="32"/>
+        </w:rPr>
+      </w:pPr>
+    </w:p>
+    <w:p>
+      <w:pPr>
+        <w:pStyle w:val="NormalWeb"/>
         <w:rPr>
           <w:b/>
           <w:bCs/>
@@ -3731,7 +3237,7 @@
     </w:p>
     <w:p>
       <w:pPr>
-        <w:pStyle w:val="NormalnyWeb"/>
+        <w:pStyle w:val="NormalWeb"/>
         <w:rPr>
           <w:b/>
           <w:bCs/>
@@ -3782,117 +3288,117 @@
     </w:p>
     <w:p>
       <w:pPr>
-        <w:pStyle w:val="NormalnyWeb"/>
-        <w:rPr>
-          <w:b/>
-          <w:bCs/>
-          <w:sz w:val="32"/>
-          <w:szCs w:val="32"/>
-        </w:rPr>
-      </w:pPr>
-    </w:p>
-    <w:p>
-      <w:pPr>
-        <w:pStyle w:val="NormalnyWeb"/>
-        <w:rPr>
-          <w:b/>
-          <w:bCs/>
-          <w:sz w:val="32"/>
-          <w:szCs w:val="32"/>
-        </w:rPr>
-      </w:pPr>
-    </w:p>
-    <w:p>
-      <w:pPr>
-        <w:pStyle w:val="NormalnyWeb"/>
-        <w:rPr>
-          <w:b/>
-          <w:bCs/>
-          <w:sz w:val="32"/>
-          <w:szCs w:val="32"/>
-        </w:rPr>
-      </w:pPr>
-    </w:p>
-    <w:p>
-      <w:pPr>
-        <w:pStyle w:val="NormalnyWeb"/>
-        <w:rPr>
-          <w:b/>
-          <w:bCs/>
-          <w:sz w:val="32"/>
-          <w:szCs w:val="32"/>
-        </w:rPr>
-      </w:pPr>
-    </w:p>
-    <w:p>
-      <w:pPr>
-        <w:pStyle w:val="NormalnyWeb"/>
-        <w:rPr>
-          <w:b/>
-          <w:bCs/>
-          <w:sz w:val="32"/>
-          <w:szCs w:val="32"/>
-        </w:rPr>
-      </w:pPr>
-    </w:p>
-    <w:p>
-      <w:pPr>
-        <w:pStyle w:val="NormalnyWeb"/>
-        <w:rPr>
-          <w:b/>
-          <w:bCs/>
-          <w:sz w:val="32"/>
-          <w:szCs w:val="32"/>
-        </w:rPr>
-      </w:pPr>
-    </w:p>
-    <w:p>
-      <w:pPr>
-        <w:pStyle w:val="NormalnyWeb"/>
-        <w:rPr>
-          <w:b/>
-          <w:bCs/>
-          <w:sz w:val="32"/>
-          <w:szCs w:val="32"/>
-        </w:rPr>
-      </w:pPr>
-    </w:p>
-    <w:p>
-      <w:pPr>
-        <w:pStyle w:val="NormalnyWeb"/>
-        <w:rPr>
-          <w:b/>
-          <w:bCs/>
-          <w:sz w:val="32"/>
-          <w:szCs w:val="32"/>
-        </w:rPr>
-      </w:pPr>
-    </w:p>
-    <w:p>
-      <w:pPr>
-        <w:pStyle w:val="NormalnyWeb"/>
-        <w:rPr>
-          <w:b/>
-          <w:bCs/>
-          <w:sz w:val="32"/>
-          <w:szCs w:val="32"/>
-        </w:rPr>
-      </w:pPr>
-    </w:p>
-    <w:p>
-      <w:pPr>
-        <w:pStyle w:val="NormalnyWeb"/>
-        <w:rPr>
-          <w:b/>
-          <w:bCs/>
-          <w:sz w:val="32"/>
-          <w:szCs w:val="32"/>
-        </w:rPr>
-      </w:pPr>
-    </w:p>
-    <w:p>
-      <w:pPr>
-        <w:pStyle w:val="NormalnyWeb"/>
+        <w:pStyle w:val="NormalWeb"/>
+        <w:rPr>
+          <w:b/>
+          <w:bCs/>
+          <w:sz w:val="32"/>
+          <w:szCs w:val="32"/>
+        </w:rPr>
+      </w:pPr>
+    </w:p>
+    <w:p>
+      <w:pPr>
+        <w:pStyle w:val="NormalWeb"/>
+        <w:rPr>
+          <w:b/>
+          <w:bCs/>
+          <w:sz w:val="32"/>
+          <w:szCs w:val="32"/>
+        </w:rPr>
+      </w:pPr>
+    </w:p>
+    <w:p>
+      <w:pPr>
+        <w:pStyle w:val="NormalWeb"/>
+        <w:rPr>
+          <w:b/>
+          <w:bCs/>
+          <w:sz w:val="32"/>
+          <w:szCs w:val="32"/>
+        </w:rPr>
+      </w:pPr>
+    </w:p>
+    <w:p>
+      <w:pPr>
+        <w:pStyle w:val="NormalWeb"/>
+        <w:rPr>
+          <w:b/>
+          <w:bCs/>
+          <w:sz w:val="32"/>
+          <w:szCs w:val="32"/>
+        </w:rPr>
+      </w:pPr>
+    </w:p>
+    <w:p>
+      <w:pPr>
+        <w:pStyle w:val="NormalWeb"/>
+        <w:rPr>
+          <w:b/>
+          <w:bCs/>
+          <w:sz w:val="32"/>
+          <w:szCs w:val="32"/>
+        </w:rPr>
+      </w:pPr>
+    </w:p>
+    <w:p>
+      <w:pPr>
+        <w:pStyle w:val="NormalWeb"/>
+        <w:rPr>
+          <w:b/>
+          <w:bCs/>
+          <w:sz w:val="32"/>
+          <w:szCs w:val="32"/>
+        </w:rPr>
+      </w:pPr>
+    </w:p>
+    <w:p>
+      <w:pPr>
+        <w:pStyle w:val="NormalWeb"/>
+        <w:rPr>
+          <w:b/>
+          <w:bCs/>
+          <w:sz w:val="32"/>
+          <w:szCs w:val="32"/>
+        </w:rPr>
+      </w:pPr>
+    </w:p>
+    <w:p>
+      <w:pPr>
+        <w:pStyle w:val="NormalWeb"/>
+        <w:rPr>
+          <w:b/>
+          <w:bCs/>
+          <w:sz w:val="32"/>
+          <w:szCs w:val="32"/>
+        </w:rPr>
+      </w:pPr>
+    </w:p>
+    <w:p>
+      <w:pPr>
+        <w:pStyle w:val="NormalWeb"/>
+        <w:rPr>
+          <w:b/>
+          <w:bCs/>
+          <w:sz w:val="32"/>
+          <w:szCs w:val="32"/>
+        </w:rPr>
+      </w:pPr>
+    </w:p>
+    <w:p>
+      <w:pPr>
+        <w:pStyle w:val="NormalWeb"/>
+        <w:rPr>
+          <w:b/>
+          <w:bCs/>
+          <w:sz w:val="32"/>
+          <w:szCs w:val="32"/>
+        </w:rPr>
+      </w:pPr>
+    </w:p>
+    <w:p>
+      <w:pPr>
+        <w:pStyle w:val="NormalWeb"/>
         <w:rPr>
           <w:b/>
           <w:bCs/>
@@ -3944,7 +3450,7 @@
     </w:p>
     <w:p>
       <w:pPr>
-        <w:pStyle w:val="NormalnyWeb"/>
+        <w:pStyle w:val="NormalWeb"/>
         <w:rPr>
           <w:b/>
           <w:bCs/>
@@ -3995,7 +3501,7 @@
     </w:p>
     <w:p>
       <w:pPr>
-        <w:pStyle w:val="NormalnyWeb"/>
+        <w:pStyle w:val="NormalWeb"/>
         <w:rPr>
           <w:b/>
           <w:bCs/>
@@ -4046,7 +3552,7 @@
     </w:p>
     <w:p>
       <w:pPr>
-        <w:pStyle w:val="NormalnyWeb"/>
+        <w:pStyle w:val="NormalWeb"/>
         <w:rPr>
           <w:b/>
           <w:bCs/>
@@ -4098,7 +3604,7 @@
     </w:p>
     <w:p>
       <w:pPr>
-        <w:pStyle w:val="NormalnyWeb"/>
+        <w:pStyle w:val="NormalWeb"/>
         <w:rPr>
           <w:b/>
           <w:bCs/>
@@ -4149,29 +3655,29 @@
     </w:p>
     <w:p>
       <w:pPr>
-        <w:pStyle w:val="NormalnyWeb"/>
-        <w:rPr>
-          <w:b/>
-          <w:bCs/>
-          <w:sz w:val="32"/>
-          <w:szCs w:val="32"/>
-        </w:rPr>
-      </w:pPr>
-    </w:p>
-    <w:p>
-      <w:pPr>
-        <w:pStyle w:val="NormalnyWeb"/>
-        <w:rPr>
-          <w:b/>
-          <w:bCs/>
-          <w:sz w:val="32"/>
-          <w:szCs w:val="32"/>
-        </w:rPr>
-      </w:pPr>
-    </w:p>
-    <w:p>
-      <w:pPr>
-        <w:pStyle w:val="NormalnyWeb"/>
+        <w:pStyle w:val="NormalWeb"/>
+        <w:rPr>
+          <w:b/>
+          <w:bCs/>
+          <w:sz w:val="32"/>
+          <w:szCs w:val="32"/>
+        </w:rPr>
+      </w:pPr>
+    </w:p>
+    <w:p>
+      <w:pPr>
+        <w:pStyle w:val="NormalWeb"/>
+        <w:rPr>
+          <w:b/>
+          <w:bCs/>
+          <w:sz w:val="32"/>
+          <w:szCs w:val="32"/>
+        </w:rPr>
+      </w:pPr>
+    </w:p>
+    <w:p>
+      <w:pPr>
+        <w:pStyle w:val="NormalWeb"/>
         <w:rPr>
           <w:b/>
           <w:bCs/>
@@ -4192,7 +3698,7 @@
     </w:p>
     <w:p>
       <w:pPr>
-        <w:pStyle w:val="NormalnyWeb"/>
+        <w:pStyle w:val="NormalWeb"/>
         <w:rPr>
           <w:b/>
           <w:bCs/>
@@ -4243,7 +3749,7 @@
     </w:p>
     <w:p>
       <w:pPr>
-        <w:pStyle w:val="NormalnyWeb"/>
+        <w:pStyle w:val="NormalWeb"/>
         <w:rPr>
           <w:b/>
           <w:bCs/>
@@ -4294,7 +3800,7 @@
     </w:p>
     <w:p>
       <w:pPr>
-        <w:pStyle w:val="NormalnyWeb"/>
+        <w:pStyle w:val="NormalWeb"/>
         <w:rPr>
           <w:b/>
           <w:bCs/>
@@ -4347,7 +3853,7 @@
     </w:p>
     <w:p>
       <w:pPr>
-        <w:pStyle w:val="NormalnyWeb"/>
+        <w:pStyle w:val="NormalWeb"/>
         <w:rPr>
           <w:b/>
           <w:bCs/>
@@ -4399,7 +3905,7 @@
     </w:p>
     <w:p>
       <w:pPr>
-        <w:pStyle w:val="NormalnyWeb"/>
+        <w:pStyle w:val="NormalWeb"/>
         <w:rPr>
           <w:b/>
           <w:bCs/>
@@ -4451,19 +3957,19 @@
     </w:p>
     <w:p>
       <w:pPr>
-        <w:pStyle w:val="NormalnyWeb"/>
-        <w:rPr>
-          <w:b/>
-          <w:bCs/>
-          <w:sz w:val="32"/>
-          <w:szCs w:val="32"/>
-          <w:lang w:val="pl-PL"/>
-        </w:rPr>
-      </w:pPr>
-    </w:p>
-    <w:p>
-      <w:pPr>
-        <w:pStyle w:val="NormalnyWeb"/>
+        <w:pStyle w:val="NormalWeb"/>
+        <w:rPr>
+          <w:b/>
+          <w:bCs/>
+          <w:sz w:val="32"/>
+          <w:szCs w:val="32"/>
+          <w:lang w:val="pl-PL"/>
+        </w:rPr>
+      </w:pPr>
+    </w:p>
+    <w:p>
+      <w:pPr>
+        <w:pStyle w:val="NormalWeb"/>
         <w:rPr>
           <w:b/>
           <w:bCs/>
@@ -4486,7 +3992,7 @@
     </w:p>
     <w:p>
       <w:pPr>
-        <w:pStyle w:val="NormalnyWeb"/>
+        <w:pStyle w:val="NormalWeb"/>
         <w:rPr>
           <w:b/>
           <w:bCs/>
@@ -4538,7 +4044,7 @@
     </w:p>
     <w:p>
       <w:pPr>
-        <w:pStyle w:val="NormalnyWeb"/>
+        <w:pStyle w:val="NormalWeb"/>
         <w:rPr>
           <w:b/>
           <w:bCs/>
@@ -4590,16 +4096,15 @@
     </w:p>
     <w:p>
       <w:pPr>
-        <w:pStyle w:val="NormalnyWeb"/>
-        <w:rPr>
-          <w:b/>
-          <w:bCs/>
-          <w:sz w:val="32"/>
-          <w:szCs w:val="32"/>
-          <w:lang w:val="pl-PL"/>
-        </w:rPr>
-      </w:pPr>
-      <w:proofErr w:type="spellStart"/>
+        <w:pStyle w:val="NormalWeb"/>
+        <w:rPr>
+          <w:b/>
+          <w:bCs/>
+          <w:sz w:val="32"/>
+          <w:szCs w:val="32"/>
+          <w:lang w:val="pl-PL"/>
+        </w:rPr>
+      </w:pPr>
       <w:r>
         <w:rPr>
           <w:b/>
@@ -4610,11 +4115,10 @@
         </w:rPr>
         <w:t>Exponents</w:t>
       </w:r>
-      <w:proofErr w:type="spellEnd"/>
-    </w:p>
-    <w:p>
-      <w:pPr>
-        <w:pStyle w:val="NormalnyWeb"/>
+    </w:p>
+    <w:p>
+      <w:pPr>
+        <w:pStyle w:val="NormalWeb"/>
         <w:rPr>
           <w:b/>
           <w:bCs/>
@@ -4671,7 +4175,7 @@
     </w:p>
     <w:p>
       <w:pPr>
-        <w:pStyle w:val="NormalnyWeb"/>
+        <w:pStyle w:val="NormalWeb"/>
         <w:rPr>
           <w:b/>
           <w:bCs/>
@@ -4728,19 +4232,19 @@
     </w:p>
     <w:p>
       <w:pPr>
-        <w:pStyle w:val="NormalnyWeb"/>
-        <w:rPr>
-          <w:b/>
-          <w:bCs/>
-          <w:sz w:val="32"/>
-          <w:szCs w:val="32"/>
-          <w:lang w:val="pl-PL"/>
-        </w:rPr>
-      </w:pPr>
-    </w:p>
-    <w:p>
-      <w:pPr>
-        <w:pStyle w:val="NormalnyWeb"/>
+        <w:pStyle w:val="NormalWeb"/>
+        <w:rPr>
+          <w:b/>
+          <w:bCs/>
+          <w:sz w:val="32"/>
+          <w:szCs w:val="32"/>
+          <w:lang w:val="pl-PL"/>
+        </w:rPr>
+      </w:pPr>
+    </w:p>
+    <w:p>
+      <w:pPr>
+        <w:pStyle w:val="NormalWeb"/>
         <w:rPr>
           <w:b/>
           <w:bCs/>
@@ -4798,41 +4302,29 @@
     </w:p>
     <w:p>
       <w:pPr>
-        <w:pStyle w:val="NormalnyWeb"/>
-        <w:rPr>
-          <w:b/>
-          <w:bCs/>
-          <w:sz w:val="32"/>
-          <w:szCs w:val="32"/>
-          <w:lang w:val="pl-PL"/>
-        </w:rPr>
-      </w:pPr>
-      <w:proofErr w:type="spellStart"/>
-      <w:r>
-        <w:rPr>
-          <w:b/>
-          <w:bCs/>
-          <w:sz w:val="32"/>
-          <w:szCs w:val="32"/>
-          <w:lang w:val="pl-PL"/>
-        </w:rPr>
-        <w:t>Factorials</w:t>
-      </w:r>
-      <w:proofErr w:type="spellEnd"/>
-      <w:r>
-        <w:rPr>
-          <w:b/>
-          <w:bCs/>
-          <w:sz w:val="32"/>
-          <w:szCs w:val="32"/>
-          <w:lang w:val="pl-PL"/>
-        </w:rPr>
-        <w:t xml:space="preserve"> – Silnia</w:t>
-      </w:r>
-    </w:p>
-    <w:p>
-      <w:pPr>
-        <w:pStyle w:val="NormalnyWeb"/>
+        <w:pStyle w:val="NormalWeb"/>
+        <w:rPr>
+          <w:b/>
+          <w:bCs/>
+          <w:sz w:val="32"/>
+          <w:szCs w:val="32"/>
+          <w:lang w:val="pl-PL"/>
+        </w:rPr>
+      </w:pPr>
+      <w:r>
+        <w:rPr>
+          <w:b/>
+          <w:bCs/>
+          <w:sz w:val="32"/>
+          <w:szCs w:val="32"/>
+          <w:lang w:val="pl-PL"/>
+        </w:rPr>
+        <w:t>Factorials – Silnia</w:t>
+      </w:r>
+    </w:p>
+    <w:p>
+      <w:pPr>
+        <w:pStyle w:val="NormalWeb"/>
         <w:rPr>
           <w:b/>
           <w:bCs/>
@@ -4889,7 +4381,7 @@
     </w:p>
     <w:p>
       <w:pPr>
-        <w:pStyle w:val="NormalnyWeb"/>
+        <w:pStyle w:val="NormalWeb"/>
         <w:rPr>
           <w:b/>
           <w:bCs/>
@@ -4947,7 +4439,7 @@
     </w:p>
     <w:p>
       <w:pPr>
-        <w:pStyle w:val="NormalnyWeb"/>
+        <w:pStyle w:val="NormalWeb"/>
         <w:rPr>
           <w:b/>
           <w:bCs/>
@@ -5004,7 +4496,7 @@
     </w:p>
     <w:p>
       <w:pPr>
-        <w:pStyle w:val="NormalnyWeb"/>
+        <w:pStyle w:val="NormalWeb"/>
         <w:rPr>
           <w:b/>
           <w:bCs/>
@@ -5062,7 +4554,7 @@
     </w:p>
     <w:p>
       <w:pPr>
-        <w:pStyle w:val="NormalnyWeb"/>
+        <w:pStyle w:val="NormalWeb"/>
         <w:rPr>
           <w:b/>
           <w:bCs/>
@@ -5119,7 +4611,7 @@
     </w:p>
     <w:p>
       <w:pPr>
-        <w:pStyle w:val="NormalnyWeb"/>
+        <w:pStyle w:val="NormalWeb"/>
         <w:rPr>
           <w:sz w:val="32"/>
           <w:szCs w:val="32"/>
@@ -5172,7 +4664,7 @@
     </w:p>
     <w:p>
       <w:pPr>
-        <w:pStyle w:val="NormalnyWeb"/>
+        <w:pStyle w:val="NormalWeb"/>
         <w:rPr>
           <w:b/>
           <w:bCs/>
@@ -5230,7 +4722,7 @@
     </w:p>
     <w:p>
       <w:pPr>
-        <w:pStyle w:val="NormalnyWeb"/>
+        <w:pStyle w:val="NormalWeb"/>
         <w:rPr>
           <w:b/>
           <w:bCs/>
@@ -5272,7 +4764,7 @@
     </w:p>
     <w:p>
       <w:pPr>
-        <w:pStyle w:val="NormalnyWeb"/>
+        <w:pStyle w:val="NormalWeb"/>
         <w:rPr>
           <w:b/>
           <w:bCs/>
@@ -5329,7 +4821,7 @@
     </w:p>
     <w:p>
       <w:pPr>
-        <w:pStyle w:val="NormalnyWeb"/>
+        <w:pStyle w:val="NormalWeb"/>
         <w:rPr>
           <w:b/>
           <w:bCs/>
@@ -5387,7 +4879,239 @@
     </w:p>
     <w:p>
       <w:pPr>
-        <w:pStyle w:val="NormalnyWeb"/>
+        <w:pStyle w:val="NormalWeb"/>
+        <w:rPr>
+          <w:b/>
+          <w:bCs/>
+          <w:sz w:val="32"/>
+          <w:szCs w:val="32"/>
+          <w:lang w:val="pl-PL"/>
+        </w:rPr>
+      </w:pPr>
+      <w:r>
+        <w:rPr>
+          <w:b/>
+          <w:bCs/>
+          <w:sz w:val="32"/>
+          <w:szCs w:val="32"/>
+          <w:lang w:val="pl-PL"/>
+        </w:rPr>
+        <w:t>Polynamial VS Exponential Time</w:t>
+      </w:r>
+    </w:p>
+    <w:p>
+      <w:pPr>
+        <w:pStyle w:val="NormalWeb"/>
+        <w:rPr>
+          <w:b/>
+          <w:bCs/>
+          <w:sz w:val="32"/>
+          <w:szCs w:val="32"/>
+          <w:lang w:val="pl-PL"/>
+        </w:rPr>
+      </w:pPr>
+      <w:r>
+        <w:rPr>
+          <w:noProof/>
+        </w:rPr>
+        <w:drawing>
+          <wp:inline distT="0" distB="0" distL="0" distR="0" wp14:anchorId="0309EE2A" wp14:editId="0B7DC9B1">
+            <wp:extent cx="5731510" cy="4639310"/>
+            <wp:effectExtent l="0" t="0" r="2540" b="8890"/>
+            <wp:docPr id="90626917" name="Picture 1" descr="A screenshot of a computer&#10;&#10;Description automatically generated"/>
+            <wp:cNvGraphicFramePr>
+              <a:graphicFrameLocks xmlns:a="http://schemas.openxmlformats.org/drawingml/2006/main" noChangeAspect="1"/>
+            </wp:cNvGraphicFramePr>
+            <a:graphic xmlns:a="http://schemas.openxmlformats.org/drawingml/2006/main">
+              <a:graphicData uri="http://schemas.openxmlformats.org/drawingml/2006/picture">
+                <pic:pic xmlns:pic="http://schemas.openxmlformats.org/drawingml/2006/picture">
+                  <pic:nvPicPr>
+                    <pic:cNvPr id="90626917" name="Picture 1" descr="A screenshot of a computer&#10;&#10;Description automatically generated"/>
+                    <pic:cNvPicPr/>
+                  </pic:nvPicPr>
+                  <pic:blipFill>
+                    <a:blip r:embed="rId73"/>
+                    <a:stretch>
+                      <a:fillRect/>
+                    </a:stretch>
+                  </pic:blipFill>
+                  <pic:spPr>
+                    <a:xfrm>
+                      <a:off x="0" y="0"/>
+                      <a:ext cx="5731510" cy="4639310"/>
+                    </a:xfrm>
+                    <a:prstGeom prst="rect">
+                      <a:avLst/>
+                    </a:prstGeom>
+                  </pic:spPr>
+                </pic:pic>
+              </a:graphicData>
+            </a:graphic>
+          </wp:inline>
+        </w:drawing>
+      </w:r>
+    </w:p>
+    <w:p>
+      <w:pPr>
+        <w:pStyle w:val="NormalWeb"/>
+        <w:rPr>
+          <w:b/>
+          <w:bCs/>
+          <w:sz w:val="32"/>
+          <w:szCs w:val="32"/>
+          <w:lang w:val="pl-PL"/>
+        </w:rPr>
+      </w:pPr>
+      <w:r>
+        <w:rPr>
+          <w:noProof/>
+        </w:rPr>
+        <w:lastRenderedPageBreak/>
+        <w:drawing>
+          <wp:inline distT="0" distB="0" distL="0" distR="0" wp14:anchorId="5BE734F8" wp14:editId="42B8186E">
+            <wp:extent cx="5731510" cy="2165350"/>
+            <wp:effectExtent l="0" t="0" r="2540" b="6350"/>
+            <wp:docPr id="1952905687" name="Picture 1" descr="A black and white text on a black background&#10;&#10;Description automatically generated"/>
+            <wp:cNvGraphicFramePr>
+              <a:graphicFrameLocks xmlns:a="http://schemas.openxmlformats.org/drawingml/2006/main" noChangeAspect="1"/>
+            </wp:cNvGraphicFramePr>
+            <a:graphic xmlns:a="http://schemas.openxmlformats.org/drawingml/2006/main">
+              <a:graphicData uri="http://schemas.openxmlformats.org/drawingml/2006/picture">
+                <pic:pic xmlns:pic="http://schemas.openxmlformats.org/drawingml/2006/picture">
+                  <pic:nvPicPr>
+                    <pic:cNvPr id="1952905687" name="Picture 1" descr="A black and white text on a black background&#10;&#10;Description automatically generated"/>
+                    <pic:cNvPicPr/>
+                  </pic:nvPicPr>
+                  <pic:blipFill>
+                    <a:blip r:embed="rId74"/>
+                    <a:stretch>
+                      <a:fillRect/>
+                    </a:stretch>
+                  </pic:blipFill>
+                  <pic:spPr>
+                    <a:xfrm>
+                      <a:off x="0" y="0"/>
+                      <a:ext cx="5731510" cy="2165350"/>
+                    </a:xfrm>
+                    <a:prstGeom prst="rect">
+                      <a:avLst/>
+                    </a:prstGeom>
+                  </pic:spPr>
+                </pic:pic>
+              </a:graphicData>
+            </a:graphic>
+          </wp:inline>
+        </w:drawing>
+      </w:r>
+    </w:p>
+    <w:p>
+      <w:pPr>
+        <w:pStyle w:val="NormalWeb"/>
+        <w:rPr>
+          <w:b/>
+          <w:bCs/>
+          <w:sz w:val="32"/>
+          <w:szCs w:val="32"/>
+          <w:lang w:val="pl-PL"/>
+        </w:rPr>
+      </w:pPr>
+      <w:r>
+        <w:rPr>
+          <w:noProof/>
+        </w:rPr>
+        <w:drawing>
+          <wp:inline distT="0" distB="0" distL="0" distR="0" wp14:anchorId="5724D607" wp14:editId="7D4B3B01">
+            <wp:extent cx="5731510" cy="4547235"/>
+            <wp:effectExtent l="0" t="0" r="2540" b="5715"/>
+            <wp:docPr id="609063873" name="Picture 1" descr="A screenshot of a computer&#10;&#10;Description automatically generated"/>
+            <wp:cNvGraphicFramePr>
+              <a:graphicFrameLocks xmlns:a="http://schemas.openxmlformats.org/drawingml/2006/main" noChangeAspect="1"/>
+            </wp:cNvGraphicFramePr>
+            <a:graphic xmlns:a="http://schemas.openxmlformats.org/drawingml/2006/main">
+              <a:graphicData uri="http://schemas.openxmlformats.org/drawingml/2006/picture">
+                <pic:pic xmlns:pic="http://schemas.openxmlformats.org/drawingml/2006/picture">
+                  <pic:nvPicPr>
+                    <pic:cNvPr id="609063873" name="Picture 1" descr="A screenshot of a computer&#10;&#10;Description automatically generated"/>
+                    <pic:cNvPicPr/>
+                  </pic:nvPicPr>
+                  <pic:blipFill>
+                    <a:blip r:embed="rId75"/>
+                    <a:stretch>
+                      <a:fillRect/>
+                    </a:stretch>
+                  </pic:blipFill>
+                  <pic:spPr>
+                    <a:xfrm>
+                      <a:off x="0" y="0"/>
+                      <a:ext cx="5731510" cy="4547235"/>
+                    </a:xfrm>
+                    <a:prstGeom prst="rect">
+                      <a:avLst/>
+                    </a:prstGeom>
+                  </pic:spPr>
+                </pic:pic>
+              </a:graphicData>
+            </a:graphic>
+          </wp:inline>
+        </w:drawing>
+      </w:r>
+    </w:p>
+    <w:p>
+      <w:pPr>
+        <w:pStyle w:val="NormalWeb"/>
+        <w:rPr>
+          <w:b/>
+          <w:bCs/>
+          <w:sz w:val="32"/>
+          <w:szCs w:val="32"/>
+          <w:lang w:val="pl-PL"/>
+        </w:rPr>
+      </w:pPr>
+      <w:r>
+        <w:rPr>
+          <w:noProof/>
+        </w:rPr>
+        <w:lastRenderedPageBreak/>
+        <w:drawing>
+          <wp:inline distT="0" distB="0" distL="0" distR="0" wp14:anchorId="7EBF1865" wp14:editId="6F4F0E7A">
+            <wp:extent cx="5731510" cy="4743450"/>
+            <wp:effectExtent l="0" t="0" r="2540" b="0"/>
+            <wp:docPr id="2020478427" name="Picture 1" descr="A screenshot of a computer program&#10;&#10;Description automatically generated"/>
+            <wp:cNvGraphicFramePr>
+              <a:graphicFrameLocks xmlns:a="http://schemas.openxmlformats.org/drawingml/2006/main" noChangeAspect="1"/>
+            </wp:cNvGraphicFramePr>
+            <a:graphic xmlns:a="http://schemas.openxmlformats.org/drawingml/2006/main">
+              <a:graphicData uri="http://schemas.openxmlformats.org/drawingml/2006/picture">
+                <pic:pic xmlns:pic="http://schemas.openxmlformats.org/drawingml/2006/picture">
+                  <pic:nvPicPr>
+                    <pic:cNvPr id="2020478427" name="Picture 1" descr="A screenshot of a computer program&#10;&#10;Description automatically generated"/>
+                    <pic:cNvPicPr/>
+                  </pic:nvPicPr>
+                  <pic:blipFill>
+                    <a:blip r:embed="rId76"/>
+                    <a:stretch>
+                      <a:fillRect/>
+                    </a:stretch>
+                  </pic:blipFill>
+                  <pic:spPr>
+                    <a:xfrm>
+                      <a:off x="0" y="0"/>
+                      <a:ext cx="5731510" cy="4743450"/>
+                    </a:xfrm>
+                    <a:prstGeom prst="rect">
+                      <a:avLst/>
+                    </a:prstGeom>
+                  </pic:spPr>
+                </pic:pic>
+              </a:graphicData>
+            </a:graphic>
+          </wp:inline>
+        </w:drawing>
+      </w:r>
+    </w:p>
+    <w:p>
+      <w:pPr>
+        <w:pStyle w:val="NormalWeb"/>
         <w:rPr>
           <w:b/>
           <w:bCs/>
@@ -5804,17 +5528,17 @@
     <w:lsdException w:name="Unresolved Mention" w:semiHidden="1" w:unhideWhenUsed="1"/>
     <w:lsdException w:name="Smart Link" w:semiHidden="1" w:unhideWhenUsed="1"/>
   </w:latentStyles>
-  <w:style w:type="paragraph" w:default="1" w:styleId="Normalny">
+  <w:style w:type="paragraph" w:default="1" w:styleId="Normal">
     <w:name w:val="Normal"/>
     <w:qFormat/>
   </w:style>
-  <w:style w:type="character" w:default="1" w:styleId="Domylnaczcionkaakapitu">
+  <w:style w:type="character" w:default="1" w:styleId="DefaultParagraphFont">
     <w:name w:val="Default Paragraph Font"/>
     <w:uiPriority w:val="1"/>
     <w:semiHidden/>
     <w:unhideWhenUsed/>
   </w:style>
-  <w:style w:type="table" w:default="1" w:styleId="Standardowy">
+  <w:style w:type="table" w:default="1" w:styleId="TableNormal">
     <w:name w:val="Normal Table"/>
     <w:uiPriority w:val="99"/>
     <w:semiHidden/>
@@ -5829,15 +5553,15 @@
       </w:tblCellMar>
     </w:tblPr>
   </w:style>
-  <w:style w:type="numbering" w:default="1" w:styleId="Bezlisty">
+  <w:style w:type="numbering" w:default="1" w:styleId="NoList">
     <w:name w:val="No List"/>
     <w:uiPriority w:val="99"/>
     <w:semiHidden/>
     <w:unhideWhenUsed/>
   </w:style>
-  <w:style w:type="paragraph" w:styleId="NormalnyWeb">
+  <w:style w:type="paragraph" w:styleId="NormalWeb">
     <w:name w:val="Normal (Web)"/>
-    <w:basedOn w:val="Normalny"/>
+    <w:basedOn w:val="Normal"/>
     <w:uiPriority w:val="99"/>
     <w:unhideWhenUsed/>
     <w:rsid w:val="00095C87"/>

</xml_diff>

<commit_message>
Finishing Big O Categories
</commit_message>
<xml_diff>
--- a/Python-Cheat-Sheet-Word.docx
+++ b/Python-Cheat-Sheet-Word.docx
@@ -5120,6 +5120,173 @@
           <w:lang w:val="pl-PL"/>
         </w:rPr>
       </w:pPr>
+      <w:r>
+        <w:rPr>
+          <w:noProof/>
+        </w:rPr>
+        <w:drawing>
+          <wp:inline distT="0" distB="0" distL="0" distR="0" wp14:anchorId="0401264A" wp14:editId="1B96D94F">
+            <wp:extent cx="3394253" cy="3919374"/>
+            <wp:effectExtent l="0" t="0" r="0" b="5080"/>
+            <wp:docPr id="2091002106" name="Picture 1" descr="A screenshot of a computer program&#10;&#10;Description automatically generated"/>
+            <wp:cNvGraphicFramePr>
+              <a:graphicFrameLocks xmlns:a="http://schemas.openxmlformats.org/drawingml/2006/main" noChangeAspect="1"/>
+            </wp:cNvGraphicFramePr>
+            <a:graphic xmlns:a="http://schemas.openxmlformats.org/drawingml/2006/main">
+              <a:graphicData uri="http://schemas.openxmlformats.org/drawingml/2006/picture">
+                <pic:pic xmlns:pic="http://schemas.openxmlformats.org/drawingml/2006/picture">
+                  <pic:nvPicPr>
+                    <pic:cNvPr id="2091002106" name="Picture 1" descr="A screenshot of a computer program&#10;&#10;Description automatically generated"/>
+                    <pic:cNvPicPr/>
+                  </pic:nvPicPr>
+                  <pic:blipFill>
+                    <a:blip r:embed="rId77"/>
+                    <a:stretch>
+                      <a:fillRect/>
+                    </a:stretch>
+                  </pic:blipFill>
+                  <pic:spPr>
+                    <a:xfrm>
+                      <a:off x="0" y="0"/>
+                      <a:ext cx="3406620" cy="3933654"/>
+                    </a:xfrm>
+                    <a:prstGeom prst="rect">
+                      <a:avLst/>
+                    </a:prstGeom>
+                  </pic:spPr>
+                </pic:pic>
+              </a:graphicData>
+            </a:graphic>
+          </wp:inline>
+        </w:drawing>
+      </w:r>
+    </w:p>
+    <w:p>
+      <w:pPr>
+        <w:pStyle w:val="NormalWeb"/>
+        <w:rPr>
+          <w:b/>
+          <w:bCs/>
+          <w:sz w:val="32"/>
+          <w:szCs w:val="32"/>
+          <w:lang w:val="pl-PL"/>
+        </w:rPr>
+      </w:pPr>
+      <w:r>
+        <w:rPr>
+          <w:noProof/>
+        </w:rPr>
+        <w:lastRenderedPageBreak/>
+        <w:drawing>
+          <wp:inline distT="0" distB="0" distL="0" distR="0" wp14:anchorId="1765B222" wp14:editId="25B9AA70">
+            <wp:extent cx="5731510" cy="1014730"/>
+            <wp:effectExtent l="0" t="0" r="2540" b="0"/>
+            <wp:docPr id="981124176" name="Picture 1" descr="A black and white text&#10;&#10;Description automatically generated"/>
+            <wp:cNvGraphicFramePr>
+              <a:graphicFrameLocks xmlns:a="http://schemas.openxmlformats.org/drawingml/2006/main" noChangeAspect="1"/>
+            </wp:cNvGraphicFramePr>
+            <a:graphic xmlns:a="http://schemas.openxmlformats.org/drawingml/2006/main">
+              <a:graphicData uri="http://schemas.openxmlformats.org/drawingml/2006/picture">
+                <pic:pic xmlns:pic="http://schemas.openxmlformats.org/drawingml/2006/picture">
+                  <pic:nvPicPr>
+                    <pic:cNvPr id="981124176" name="Picture 1" descr="A black and white text&#10;&#10;Description automatically generated"/>
+                    <pic:cNvPicPr/>
+                  </pic:nvPicPr>
+                  <pic:blipFill>
+                    <a:blip r:embed="rId78"/>
+                    <a:stretch>
+                      <a:fillRect/>
+                    </a:stretch>
+                  </pic:blipFill>
+                  <pic:spPr>
+                    <a:xfrm>
+                      <a:off x="0" y="0"/>
+                      <a:ext cx="5731510" cy="1014730"/>
+                    </a:xfrm>
+                    <a:prstGeom prst="rect">
+                      <a:avLst/>
+                    </a:prstGeom>
+                  </pic:spPr>
+                </pic:pic>
+              </a:graphicData>
+            </a:graphic>
+          </wp:inline>
+        </w:drawing>
+      </w:r>
+    </w:p>
+    <w:p>
+      <w:pPr>
+        <w:pStyle w:val="NormalWeb"/>
+        <w:rPr>
+          <w:b/>
+          <w:bCs/>
+          <w:sz w:val="32"/>
+          <w:szCs w:val="32"/>
+          <w:lang w:val="pl-PL"/>
+        </w:rPr>
+      </w:pPr>
+      <w:r>
+        <w:rPr>
+          <w:b/>
+          <w:bCs/>
+          <w:sz w:val="32"/>
+          <w:szCs w:val="32"/>
+          <w:lang w:val="pl-PL"/>
+        </w:rPr>
+        <w:t>Big O Categories Review</w:t>
+      </w:r>
+    </w:p>
+    <w:p>
+      <w:pPr>
+        <w:pStyle w:val="NormalWeb"/>
+        <w:rPr>
+          <w:b/>
+          <w:bCs/>
+          <w:sz w:val="32"/>
+          <w:szCs w:val="32"/>
+          <w:lang w:val="pl-PL"/>
+        </w:rPr>
+      </w:pPr>
+      <w:r>
+        <w:rPr>
+          <w:noProof/>
+        </w:rPr>
+        <w:drawing>
+          <wp:inline distT="0" distB="0" distL="0" distR="0" wp14:anchorId="74914E2E" wp14:editId="4A6006B5">
+            <wp:extent cx="5731510" cy="5102225"/>
+            <wp:effectExtent l="0" t="0" r="2540" b="3175"/>
+            <wp:docPr id="1720202114" name="Picture 1" descr="A black and white screen with a graph and text&#10;&#10;Description automatically generated"/>
+            <wp:cNvGraphicFramePr>
+              <a:graphicFrameLocks xmlns:a="http://schemas.openxmlformats.org/drawingml/2006/main" noChangeAspect="1"/>
+            </wp:cNvGraphicFramePr>
+            <a:graphic xmlns:a="http://schemas.openxmlformats.org/drawingml/2006/main">
+              <a:graphicData uri="http://schemas.openxmlformats.org/drawingml/2006/picture">
+                <pic:pic xmlns:pic="http://schemas.openxmlformats.org/drawingml/2006/picture">
+                  <pic:nvPicPr>
+                    <pic:cNvPr id="1720202114" name="Picture 1" descr="A black and white screen with a graph and text&#10;&#10;Description automatically generated"/>
+                    <pic:cNvPicPr/>
+                  </pic:nvPicPr>
+                  <pic:blipFill>
+                    <a:blip r:embed="rId79"/>
+                    <a:stretch>
+                      <a:fillRect/>
+                    </a:stretch>
+                  </pic:blipFill>
+                  <pic:spPr>
+                    <a:xfrm>
+                      <a:off x="0" y="0"/>
+                      <a:ext cx="5731510" cy="5102225"/>
+                    </a:xfrm>
+                    <a:prstGeom prst="rect">
+                      <a:avLst/>
+                    </a:prstGeom>
+                  </pic:spPr>
+                </pic:pic>
+              </a:graphicData>
+            </a:graphic>
+          </wp:inline>
+        </w:drawing>
+      </w:r>
     </w:p>
     <w:sectPr>
       <w:pgSz w:w="11906" w:h="16838"/>

</xml_diff>